<commit_message>
Analysis of architecture and design
</commit_message>
<xml_diff>
--- a/BP.docx
+++ b/BP.docx
@@ -2961,16 +2961,31 @@
           <w:bookmarkEnd w:id="28"/>
         </w:p>
         <w:p>
-          <w:fldSimple w:instr=" TOC \h \z \c &quot;Obrázek&quot; ">
-            <w:r>
-              <w:rPr>
-                <w:b/>
-                <w:bCs/>
-                <w:noProof/>
-              </w:rPr>
-              <w:t>No table of figures entries found.</w:t>
-            </w:r>
-          </w:fldSimple>
+          <w:r>
+            <w:fldChar w:fldCharType="begin"/>
+          </w:r>
+          <w:r>
+            <w:instrText xml:space="preserve"> TOC \h \z \c "Obrázek" </w:instrText>
+          </w:r>
+          <w:r>
+            <w:fldChar w:fldCharType="separate"/>
+          </w:r>
+          <w:r>
+            <w:rPr>
+              <w:b/>
+              <w:bCs/>
+              <w:noProof/>
+            </w:rPr>
+            <w:t>No table of figures entries found.</w:t>
+          </w:r>
+          <w:r>
+            <w:rPr>
+              <w:b/>
+              <w:bCs/>
+              <w:noProof/>
+            </w:rPr>
+            <w:fldChar w:fldCharType="end"/>
+          </w:r>
         </w:p>
         <w:p>
           <w:pPr>
@@ -3739,6 +3754,7 @@
       </w:pPr>
       <w:bookmarkStart w:id="37" w:name="_Ref495352102"/>
       <w:bookmarkStart w:id="38" w:name="_Toc495953552"/>
+      <w:bookmarkStart w:id="39" w:name="_GoBack"/>
       <w:r>
         <w:lastRenderedPageBreak/>
         <w:t>Analý</w:t>
@@ -3758,7 +3774,7 @@
           <w:lang w:eastAsia="cs-CZ"/>
         </w:rPr>
       </w:pPr>
-      <w:bookmarkStart w:id="39" w:name="_Toc495953553"/>
+      <w:bookmarkStart w:id="40" w:name="_Toc495953553"/>
       <w:r>
         <w:rPr>
           <w:lang w:eastAsia="cs-CZ"/>
@@ -3787,35 +3803,53 @@
         <w:rPr>
           <w:lang w:eastAsia="cs-CZ"/>
         </w:rPr>
-        <w:t>čtenáři nastíněna problematika webových aplikací a vývoje software obecně. Dále byl proveden průzkum v několika divadlech, na základě kterého byly stanoveny požadavky na aplikaci a jednotlivé případy užití.</w:t>
-      </w:r>
-    </w:p>
+        <w:t>čtenáři nastíněna problematika webových aplikací a vývoje software obecně.</w:t>
+      </w:r>
+      <w:r>
+        <w:rPr>
+          <w:lang w:eastAsia="cs-CZ"/>
+        </w:rPr>
+        <w:t xml:space="preserve"> Jednotlivé fáze vývoje jsou pak detailněji popsány v jednotlivých kapitolách.</w:t>
+      </w:r>
+      <w:r>
+        <w:rPr>
+          <w:lang w:eastAsia="cs-CZ"/>
+        </w:rPr>
+        <w:t xml:space="preserve"> Dále byl proveden průzkum v několika divadlech, na základě kterého byly stanoveny požadavky na aplikaci a jednotlivé případy užití.</w:t>
+      </w:r>
+    </w:p>
+    <w:bookmarkEnd w:id="40"/>
     <w:p>
       <w:pPr>
         <w:pStyle w:val="Heading2"/>
-      </w:pPr>
-      <w:r>
-        <w:t>Analýza řešené problematiky</w:t>
-      </w:r>
-      <w:bookmarkEnd w:id="39"/>
-    </w:p>
-    <w:p>
-      <w:pPr>
-        <w:rPr>
-          <w:lang w:eastAsia="cs-CZ"/>
-        </w:rPr>
-      </w:pPr>
-      <w:r>
-        <w:rPr>
-          <w:lang w:eastAsia="cs-CZ"/>
-        </w:rPr>
-        <w:t xml:space="preserve">Vývoj software </w:t>
-      </w:r>
-      <w:r>
-        <w:rPr>
-          <w:lang w:eastAsia="cs-CZ"/>
-        </w:rPr>
-        <w:t>–</w:t>
+        <w:rPr>
+          <w:lang w:eastAsia="cs-CZ"/>
+        </w:rPr>
+      </w:pPr>
+      <w:r>
+        <w:rPr>
+          <w:lang w:eastAsia="cs-CZ"/>
+        </w:rPr>
+        <w:t>Vývoj software a webových aplikací</w:t>
+      </w:r>
+    </w:p>
+    <w:p>
+      <w:pPr>
+        <w:rPr>
+          <w:lang w:eastAsia="cs-CZ"/>
+        </w:rPr>
+      </w:pPr>
+      <w:r>
+        <w:rPr>
+          <w:lang w:eastAsia="cs-CZ"/>
+        </w:rPr>
+        <w:t>Vývoj software není pouze samotná implementace, ale i příprava a následné nasazení či údržba. Je to celý proces, který se</w:t>
+      </w:r>
+      <w:r>
+        <w:rPr>
+          <w:lang w:eastAsia="cs-CZ"/>
+        </w:rPr>
+        <w:t xml:space="preserve"> dělí do 6 základních fází.</w:t>
       </w:r>
       <w:r>
         <w:rPr>
@@ -3823,483 +3857,6 @@
         </w:rPr>
         <w:t xml:space="preserve"> </w:t>
       </w:r>
-      <w:r>
-        <w:rPr>
-          <w:lang w:eastAsia="cs-CZ"/>
-        </w:rPr>
-        <w:t>fáze, architektura metodika</w:t>
-      </w:r>
-    </w:p>
-    <w:p>
-      <w:pPr>
-        <w:pStyle w:val="Heading3"/>
-        <w:rPr>
-          <w:lang w:eastAsia="cs-CZ"/>
-        </w:rPr>
-      </w:pPr>
-      <w:r>
-        <w:rPr>
-          <w:lang w:eastAsia="cs-CZ"/>
-        </w:rPr>
-        <w:t>Vývoj software</w:t>
-      </w:r>
-    </w:p>
-    <w:p>
-      <w:pPr>
-        <w:rPr>
-          <w:lang w:eastAsia="cs-CZ"/>
-        </w:rPr>
-      </w:pPr>
-      <w:r>
-        <w:rPr>
-          <w:lang w:eastAsia="cs-CZ"/>
-        </w:rPr>
-        <w:t>Vývoj software není pouze samotná implementace, ale i příprava a následné nasazení či údržba. Je to celý proces, který se dělí do 6 základních fází, kterými jsou:</w:t>
-      </w:r>
-    </w:p>
-    <w:p>
-      <w:pPr>
-        <w:spacing w:line="360" w:lineRule="auto"/>
-        <w:rPr>
-          <w:lang w:eastAsia="cs-CZ"/>
-        </w:rPr>
-      </w:pPr>
-      <w:r>
-        <w:rPr>
-          <w:b/>
-          <w:lang w:eastAsia="cs-CZ"/>
-        </w:rPr>
-        <w:t>Identifikace a specifikace požadavků</w:t>
-      </w:r>
-      <w:r>
-        <w:rPr>
-          <w:lang w:eastAsia="cs-CZ"/>
-        </w:rPr>
-        <w:t xml:space="preserve"> – </w:t>
-      </w:r>
-    </w:p>
-    <w:p>
-      <w:pPr>
-        <w:spacing w:line="360" w:lineRule="auto"/>
-        <w:rPr>
-          <w:lang w:eastAsia="cs-CZ"/>
-        </w:rPr>
-      </w:pPr>
-      <w:r>
-        <w:rPr>
-          <w:b/>
-          <w:lang w:eastAsia="cs-CZ"/>
-        </w:rPr>
-        <w:t xml:space="preserve">Analýza </w:t>
-      </w:r>
-      <w:r>
-        <w:rPr>
-          <w:lang w:eastAsia="cs-CZ"/>
-        </w:rPr>
-        <w:t xml:space="preserve">– </w:t>
-      </w:r>
-    </w:p>
-    <w:p>
-      <w:pPr>
-        <w:spacing w:line="360" w:lineRule="auto"/>
-        <w:rPr>
-          <w:lang w:eastAsia="cs-CZ"/>
-        </w:rPr>
-      </w:pPr>
-      <w:r>
-        <w:rPr>
-          <w:b/>
-          <w:lang w:eastAsia="cs-CZ"/>
-        </w:rPr>
-        <w:t>Návrh</w:t>
-      </w:r>
-      <w:r>
-        <w:rPr>
-          <w:b/>
-          <w:lang w:eastAsia="cs-CZ"/>
-        </w:rPr>
-        <w:t xml:space="preserve"> architektury a design</w:t>
-      </w:r>
-      <w:r>
-        <w:rPr>
-          <w:lang w:eastAsia="cs-CZ"/>
-        </w:rPr>
-        <w:t xml:space="preserve"> – </w:t>
-      </w:r>
-    </w:p>
-    <w:p>
-      <w:pPr>
-        <w:spacing w:line="360" w:lineRule="auto"/>
-        <w:rPr>
-          <w:lang w:eastAsia="cs-CZ"/>
-        </w:rPr>
-      </w:pPr>
-      <w:r>
-        <w:rPr>
-          <w:b/>
-          <w:lang w:eastAsia="cs-CZ"/>
-        </w:rPr>
-        <w:t>Implementace</w:t>
-      </w:r>
-      <w:r>
-        <w:rPr>
-          <w:lang w:eastAsia="cs-CZ"/>
-        </w:rPr>
-        <w:t xml:space="preserve"> – </w:t>
-      </w:r>
-    </w:p>
-    <w:p>
-      <w:pPr>
-        <w:spacing w:line="360" w:lineRule="auto"/>
-        <w:rPr>
-          <w:lang w:eastAsia="cs-CZ"/>
-        </w:rPr>
-      </w:pPr>
-      <w:r>
-        <w:rPr>
-          <w:b/>
-          <w:lang w:eastAsia="cs-CZ"/>
-        </w:rPr>
-        <w:t xml:space="preserve">Testování </w:t>
-      </w:r>
-      <w:r>
-        <w:rPr>
-          <w:lang w:eastAsia="cs-CZ"/>
-        </w:rPr>
-        <w:t xml:space="preserve">– </w:t>
-      </w:r>
-    </w:p>
-    <w:p>
-      <w:pPr>
-        <w:spacing w:line="360" w:lineRule="auto"/>
-        <w:rPr>
-          <w:lang w:eastAsia="cs-CZ"/>
-        </w:rPr>
-      </w:pPr>
-      <w:r>
-        <w:rPr>
-          <w:b/>
-          <w:lang w:eastAsia="cs-CZ"/>
-        </w:rPr>
-        <w:t>Nasazení a údržba</w:t>
-      </w:r>
-      <w:r>
-        <w:rPr>
-          <w:lang w:eastAsia="cs-CZ"/>
-        </w:rPr>
-        <w:t xml:space="preserve"> </w:t>
-      </w:r>
-      <w:r>
-        <w:rPr>
-          <w:lang w:eastAsia="cs-CZ"/>
-        </w:rPr>
-        <w:t xml:space="preserve">– </w:t>
-      </w:r>
-    </w:p>
-    <w:p>
-      <w:pPr>
-        <w:rPr>
-          <w:lang w:eastAsia="cs-CZ"/>
-        </w:rPr>
-      </w:pPr>
-      <w:r>
-        <w:rPr>
-          <w:lang w:eastAsia="cs-CZ"/>
-        </w:rPr>
-        <w:t xml:space="preserve">Vztahy mezi těmito fázemi </w:t>
-      </w:r>
-      <w:r>
-        <w:rPr>
-          <w:lang w:eastAsia="cs-CZ"/>
-        </w:rPr>
-        <w:t xml:space="preserve">se určují pomocí tzv. modelů. </w:t>
-      </w:r>
-      <w:r>
-        <w:rPr>
-          <w:lang w:eastAsia="cs-CZ"/>
-        </w:rPr>
-        <w:t>Jednimi</w:t>
-      </w:r>
-      <w:r>
-        <w:rPr>
-          <w:lang w:eastAsia="cs-CZ"/>
-        </w:rPr>
-        <w:t xml:space="preserve"> z nejznámějších</w:t>
-      </w:r>
-      <w:r>
-        <w:rPr>
-          <w:lang w:eastAsia="cs-CZ"/>
-        </w:rPr>
-        <w:t xml:space="preserve"> jsou modely </w:t>
-      </w:r>
-      <w:r>
-        <w:rPr>
-          <w:lang w:eastAsia="cs-CZ"/>
-        </w:rPr>
-        <w:t>Waterfall</w:t>
-      </w:r>
-      <w:r>
-        <w:rPr>
-          <w:lang w:eastAsia="cs-CZ"/>
-        </w:rPr>
-        <w:t>, Sp</w:t>
-      </w:r>
-      <w:r>
-        <w:rPr>
-          <w:lang w:eastAsia="cs-CZ"/>
-        </w:rPr>
-        <w:t>iral</w:t>
-      </w:r>
-      <w:r>
-        <w:rPr>
-          <w:lang w:eastAsia="cs-CZ"/>
-        </w:rPr>
-        <w:t xml:space="preserve"> a</w:t>
-      </w:r>
-      <w:r>
-        <w:rPr>
-          <w:lang w:eastAsia="cs-CZ"/>
-        </w:rPr>
-        <w:t xml:space="preserve"> Prototype.</w:t>
-      </w:r>
-      <w:r>
-        <w:rPr>
-          <w:lang w:eastAsia="cs-CZ"/>
-        </w:rPr>
-        <w:t xml:space="preserve"> </w:t>
-      </w:r>
-      <w:r>
-        <w:rPr>
-          <w:rFonts w:ascii="Technika Book" w:hAnsi="Technika Book"/>
-          <w:lang w:val="en-US" w:eastAsia="cs-CZ"/>
-        </w:rPr>
-        <w:fldChar w:fldCharType="begin"/>
-      </w:r>
-      <w:r>
-        <w:rPr>
-          <w:lang w:val="en-US" w:eastAsia="cs-CZ"/>
-        </w:rPr>
-        <w:instrText xml:space="preserve"> REF sebek \h </w:instrText>
-      </w:r>
-      <w:r>
-        <w:rPr>
-          <w:rFonts w:ascii="Technika Book" w:hAnsi="Technika Book"/>
-          <w:lang w:val="en-US" w:eastAsia="cs-CZ"/>
-        </w:rPr>
-      </w:r>
-      <w:r>
-        <w:rPr>
-          <w:rFonts w:ascii="Technika Book" w:hAnsi="Technika Book"/>
-          <w:lang w:val="en-US" w:eastAsia="cs-CZ"/>
-        </w:rPr>
-        <w:fldChar w:fldCharType="separate"/>
-      </w:r>
-      <w:r>
-        <w:t>[</w:t>
-      </w:r>
-      <w:r>
-        <w:rPr>
-          <w:rFonts w:ascii="Technika" w:hAnsi="Technika"/>
-        </w:rPr>
-        <w:t>4</w:t>
-      </w:r>
-      <w:r>
-        <w:t>]</w:t>
-      </w:r>
-      <w:r>
-        <w:rPr>
-          <w:rFonts w:ascii="Technika Book" w:hAnsi="Technika Book"/>
-          <w:lang w:val="en-US" w:eastAsia="cs-CZ"/>
-        </w:rPr>
-        <w:fldChar w:fldCharType="end"/>
-      </w:r>
-      <w:r>
-        <w:rPr>
-          <w:lang w:eastAsia="cs-CZ"/>
-        </w:rPr>
-        <w:t xml:space="preserve"> </w:t>
-      </w:r>
-      <w:r>
-        <w:rPr>
-          <w:lang w:eastAsia="cs-CZ"/>
-        </w:rPr>
-        <w:t xml:space="preserve">Model </w:t>
-      </w:r>
-      <w:r>
-        <w:rPr>
-          <w:lang w:eastAsia="cs-CZ"/>
-        </w:rPr>
-        <w:t>Waterfall</w:t>
-      </w:r>
-      <w:r>
-        <w:rPr>
-          <w:lang w:eastAsia="cs-CZ"/>
-        </w:rPr>
-        <w:t xml:space="preserve"> je specifický tím, že jednotlivé fáze „komunikují“</w:t>
-      </w:r>
-      <w:r>
-        <w:rPr>
-          <w:lang w:eastAsia="cs-CZ"/>
-        </w:rPr>
-        <w:t xml:space="preserve"> pouze mezi sebou. U Spiral</w:t>
-      </w:r>
-      <w:r>
-        <w:rPr>
-          <w:lang w:eastAsia="cs-CZ"/>
-        </w:rPr>
-        <w:t xml:space="preserve"> </w:t>
-      </w:r>
-      <w:r>
-        <w:rPr>
-          <w:lang w:eastAsia="cs-CZ"/>
-        </w:rPr>
-        <w:t>se jednotlivé fáze cyklicky opakují</w:t>
-      </w:r>
-      <w:r>
-        <w:rPr>
-          <w:lang w:eastAsia="cs-CZ"/>
-        </w:rPr>
-        <w:t xml:space="preserve"> a </w:t>
-      </w:r>
-      <w:r>
-        <w:rPr>
-          <w:lang w:eastAsia="cs-CZ"/>
-        </w:rPr>
-        <w:t xml:space="preserve">model </w:t>
-      </w:r>
-      <w:r>
-        <w:rPr>
-          <w:lang w:eastAsia="cs-CZ"/>
-        </w:rPr>
-        <w:t xml:space="preserve">Prototype je </w:t>
-      </w:r>
-      <w:r>
-        <w:rPr>
-          <w:lang w:eastAsia="cs-CZ"/>
-        </w:rPr>
-        <w:t>kombinací</w:t>
-      </w:r>
-      <w:r>
-        <w:rPr>
-          <w:lang w:eastAsia="cs-CZ"/>
-        </w:rPr>
-        <w:t xml:space="preserve"> modelů</w:t>
-      </w:r>
-      <w:r>
-        <w:rPr>
-          <w:lang w:eastAsia="cs-CZ"/>
-        </w:rPr>
-        <w:t xml:space="preserve"> Waterfall</w:t>
-      </w:r>
-      <w:r>
-        <w:rPr>
-          <w:lang w:eastAsia="cs-CZ"/>
-        </w:rPr>
-        <w:t xml:space="preserve"> a Spiral</w:t>
-      </w:r>
-      <w:r>
-        <w:rPr>
-          <w:lang w:eastAsia="cs-CZ"/>
-        </w:rPr>
-        <w:t xml:space="preserve">, u níž dochází k opakovaným změnám prototypu ještě před zahájením fáze implementace. </w:t>
-      </w:r>
-    </w:p>
-    <w:p>
-      <w:pPr>
-        <w:rPr>
-          <w:lang w:eastAsia="cs-CZ"/>
-        </w:rPr>
-      </w:pPr>
-      <w:r>
-        <w:rPr>
-          <w:lang w:eastAsia="cs-CZ"/>
-        </w:rPr>
-        <w:tab/>
-      </w:r>
-    </w:p>
-    <w:p>
-      <w:pPr>
-        <w:rPr>
-          <w:lang w:eastAsia="cs-CZ"/>
-        </w:rPr>
-      </w:pPr>
-      <w:r>
-        <w:rPr>
-          <w:lang w:eastAsia="cs-CZ"/>
-        </w:rPr>
-        <w:t xml:space="preserve"> Při vývoji software jsou velmi důležité první fáze</w:t>
-      </w:r>
-    </w:p>
-    <w:p>
-      <w:pPr>
-        <w:rPr>
-          <w:lang w:eastAsia="cs-CZ"/>
-        </w:rPr>
-      </w:pPr>
-      <w:r>
-        <w:rPr>
-          <w:lang w:eastAsia="cs-CZ"/>
-        </w:rPr>
-        <w:t>Tenký vs tlustý klient</w:t>
-      </w:r>
-    </w:p>
-    <w:p>
-      <w:pPr>
-        <w:rPr>
-          <w:lang w:eastAsia="cs-CZ"/>
-        </w:rPr>
-      </w:pPr>
-      <w:r>
-        <w:rPr>
-          <w:lang w:eastAsia="cs-CZ"/>
-        </w:rPr>
-        <w:t>Webové aplikace</w:t>
-      </w:r>
-    </w:p>
-    <w:p>
-      <w:pPr>
-        <w:rPr>
-          <w:lang w:eastAsia="cs-CZ"/>
-        </w:rPr>
-      </w:pPr>
-      <w:r>
-        <w:rPr>
-          <w:lang w:eastAsia="cs-CZ"/>
-        </w:rPr>
-        <w:t>architektura – klient-server, enterprise třívrstvá</w:t>
-      </w:r>
-    </w:p>
-    <w:p>
-      <w:pPr>
-        <w:rPr>
-          <w:lang w:eastAsia="cs-CZ"/>
-        </w:rPr>
-      </w:pPr>
-      <w:r>
-        <w:rPr>
-          <w:lang w:eastAsia="cs-CZ"/>
-        </w:rPr>
-        <w:t>možnosti v jednotlivých vrstvách a jejich porovnání – java applety, php</w:t>
-      </w:r>
-    </w:p>
-    <w:p>
-      <w:r>
-        <w:br w:type="page"/>
-      </w:r>
-    </w:p>
-    <w:p>
-      <w:pPr>
-        <w:pStyle w:val="Heading2"/>
-      </w:pPr>
-      <w:bookmarkStart w:id="40" w:name="_Toc495953554"/>
-      <w:r>
-        <w:lastRenderedPageBreak/>
-        <w:t xml:space="preserve">Průzkum </w:t>
-      </w:r>
-      <w:r>
-        <w:t>organizace v divadlech</w:t>
-      </w:r>
-      <w:bookmarkEnd w:id="40"/>
     </w:p>
     <w:p>
       <w:pPr>
@@ -4308,217 +3865,66 @@
           <w:ilvl w:val="0"/>
           <w:numId w:val="0"/>
         </w:numPr>
-      </w:pPr>
-      <w:bookmarkStart w:id="41" w:name="_Toc495094812"/>
-      <w:bookmarkStart w:id="42" w:name="_Toc495094941"/>
-      <w:r>
-        <w:t>Divadlo SEMAFOR</w:t>
-      </w:r>
-      <w:bookmarkEnd w:id="41"/>
-      <w:bookmarkEnd w:id="42"/>
-    </w:p>
-    <w:p>
-      <w:r>
-        <w:t>Divadlo SEMAFOR je středně velké divadlo umístěné v Praze v Dejvicích a proslavilo se hlavně díky Jiřímu Suchému a Jitce Molavcové, kteří spolupracují již od roku</w:t>
-      </w:r>
-      <w:r>
-        <w:rPr>
-          <w:rFonts w:ascii="Technika Book" w:hAnsi="Technika Book"/>
-        </w:rPr>
-        <w:t xml:space="preserve"> 1970</w:t>
-      </w:r>
-      <w:r>
-        <w:t xml:space="preserve">. Co se organizace týče, je divadlo rozdělené do více částí podle funkcí, které jednotliví zaměstnanci zastávají. Mezi tyto funkce patří herci, muzikanti, technici, osvětlovači, </w:t>
-      </w:r>
-      <w:r>
-        <w:t xml:space="preserve">zvukaři, </w:t>
-      </w:r>
-      <w:r>
-        <w:t>kostymérky</w:t>
-      </w:r>
-      <w:r>
-        <w:t xml:space="preserve">, uvaděčky, barmanky a kancelářská administrativa. </w:t>
-      </w:r>
-    </w:p>
-    <w:p>
-      <w:pPr>
-        <w:pStyle w:val="Heading4"/>
-        <w:numPr>
-          <w:ilvl w:val="0"/>
-          <w:numId w:val="0"/>
-        </w:numPr>
-      </w:pPr>
-      <w:r>
-        <w:t>Herci a muzikanti</w:t>
-      </w:r>
-    </w:p>
-    <w:p>
-      <w:r>
-        <w:t>Tyto dvě funkce se liší pouze v názvu, ale jsou téměř totožné, protože každý herec v divadle SEMAFOR je muzikant a každý muzikant je herec. Zároveň jsou to velmi podstatné funkce, od kterých se odvíjí určování tzv. fermanů, neboli rozpisů, na další měsíc. Tvorbu fermanů má na starost jedna osoba, která se s herci/muzikanty domlouvá přes e-mail</w:t>
-      </w:r>
-      <w:r>
-        <w:t>, kdy mohou a kdy naopak nemohou hrát. Na základě těchto informací sestaví rozpis na další měsíc, podle kterého si pak rozdělují směny i ostatní zaměstnanci.</w:t>
-      </w:r>
-    </w:p>
-    <w:p>
-      <w:pPr>
-        <w:pStyle w:val="Heading4"/>
-        <w:numPr>
-          <w:ilvl w:val="0"/>
-          <w:numId w:val="0"/>
-        </w:numPr>
-      </w:pPr>
-      <w:r>
-        <w:t>Technici, osvětlovači, zvukaři, barmanky a kostymérky</w:t>
-      </w:r>
-    </w:p>
-    <w:p>
-      <w:r>
-        <w:t xml:space="preserve">Každá z těchto částí má nejvýše </w:t>
-      </w:r>
-      <w:r>
-        <w:rPr>
-          <w:rFonts w:ascii="Technika Book" w:hAnsi="Technika Book"/>
-        </w:rPr>
-        <w:t>2</w:t>
-      </w:r>
-      <w:r>
-        <w:t xml:space="preserve"> až </w:t>
-      </w:r>
-      <w:r>
-        <w:rPr>
-          <w:rFonts w:ascii="Technika Book" w:hAnsi="Technika Book"/>
-        </w:rPr>
-        <w:t>4</w:t>
-      </w:r>
-      <w:r>
-        <w:t xml:space="preserve"> tzv. alternace, neboli zastoupení. Přičemž se v každé části domlouvají zaměstnanci mezi sebou</w:t>
-      </w:r>
-      <w:r>
-        <w:t xml:space="preserve"> a směny si rozdělí. To pak nahlásí v kanceláři, kde tyto informace zapíší do excel tabulek. </w:t>
-      </w:r>
-    </w:p>
-    <w:p>
-      <w:pPr>
-        <w:pStyle w:val="Heading4"/>
-        <w:numPr>
-          <w:ilvl w:val="0"/>
-          <w:numId w:val="0"/>
-        </w:numPr>
-      </w:pPr>
-      <w:r>
-        <w:t>Uvaděčky</w:t>
-      </w:r>
-    </w:p>
-    <w:p>
-      <w:r>
-        <w:t xml:space="preserve">Pricpip tvorby rozpisů uvaděček je těměř podobný jako výše zmíněný, liší se však v tom, že je zde kolem </w:t>
-      </w:r>
-      <w:r>
-        <w:rPr>
-          <w:rFonts w:ascii="Technika Book" w:hAnsi="Technika Book"/>
-        </w:rPr>
-        <w:t>16</w:t>
-      </w:r>
-      <w:r>
-        <w:t xml:space="preserve"> alternací a jedna hlavní uvaděčka. Ta dohlíží na to, aby byly všechny směny obsazené a aby uvaděčky na představení dorazily. Počet uvaděček na směnu se liší podle představení. Jednotlivé směny jsou variabilní, tj. se může stát, že si uvaděčky směny vymění i po zapsání do rozpisu.</w:t>
-      </w:r>
-    </w:p>
-    <w:p>
-      <w:pPr>
-        <w:pStyle w:val="Heading4"/>
-        <w:numPr>
-          <w:ilvl w:val="0"/>
-          <w:numId w:val="0"/>
-        </w:numPr>
-      </w:pPr>
-      <w:r>
-        <w:t>Kancelář</w:t>
-      </w:r>
-    </w:p>
-    <w:p>
-      <w:pPr>
-        <w:spacing w:after="240"/>
-        <w:contextualSpacing w:val="0"/>
-      </w:pPr>
-      <w:r>
-        <w:t>Lidé v kanceláři jsou v divadle i během dne</w:t>
-      </w:r>
-      <w:r>
-        <w:t xml:space="preserve"> a starají se o veškerou administrativu. Pokud si chtějí zjistit, kdo kdy má jakou směnu, musí informaci najít v excelovských tabulkách nebo se jít zeptat daného člověka.</w:t>
-      </w:r>
-    </w:p>
-    <w:p>
-      <w:pPr>
-        <w:spacing w:after="240"/>
-        <w:contextualSpacing w:val="0"/>
-      </w:pPr>
-      <w:r>
-        <w:t xml:space="preserve">Představení se pak dělí na </w:t>
-      </w:r>
-      <w:r>
-        <w:rPr>
-          <w:rFonts w:ascii="Technika Book" w:hAnsi="Technika Book"/>
-        </w:rPr>
-        <w:t>3</w:t>
-      </w:r>
-      <w:r>
-        <w:t xml:space="preserve"> druhy, kterými jsou regulární/standardní představení, zájezdy, což jsou semaforská představení, ale hraná v jiných divadlech, a dále pronájmy jiných divadel.</w:t>
-      </w:r>
-      <w:bookmarkStart w:id="43" w:name="_Toc495094814"/>
-      <w:bookmarkStart w:id="44" w:name="_Toc495094943"/>
-      <w:r>
-        <w:br w:type="page"/>
-      </w:r>
-    </w:p>
-    <w:p>
-      <w:pPr>
-        <w:pStyle w:val="Heading3"/>
-        <w:numPr>
-          <w:ilvl w:val="0"/>
-          <w:numId w:val="0"/>
-        </w:numPr>
-      </w:pPr>
-      <w:r>
-        <w:lastRenderedPageBreak/>
-        <w:t>Divadlo ABC a Rokoko</w:t>
-      </w:r>
-      <w:bookmarkEnd w:id="43"/>
-      <w:bookmarkEnd w:id="44"/>
-    </w:p>
-    <w:p>
-      <w:r>
-        <w:t xml:space="preserve">Divadlo ABC a Rokoko se řadí mezi činoherní divadla a od roku </w:t>
-      </w:r>
-      <w:r>
-        <w:rPr>
-          <w:rFonts w:ascii="Technika Book" w:hAnsi="Technika Book"/>
-        </w:rPr>
-        <w:t>2005</w:t>
-      </w:r>
-      <w:r>
-        <w:t xml:space="preserve"> působí jako společný subjekt s jedním souborem herců působícím na dvou scénách. </w:t>
-      </w:r>
-      <w:r>
-        <w:t>Každodenní chod divadla</w:t>
-      </w:r>
-      <w:r>
-        <w:t xml:space="preserve"> zajiš</w:t>
-      </w:r>
-      <w:r>
-        <w:t xml:space="preserve">ťují tajemníci a režiséři, kteří organizují herce v době zkoušení nových představení. </w:t>
-      </w:r>
-      <w:r>
-        <w:t xml:space="preserve">Nová představení </w:t>
-      </w:r>
-      <w:r>
-        <w:t>se zkouší vždy</w:t>
-      </w:r>
-      <w:r>
-        <w:t xml:space="preserve"> čtyřikrát</w:t>
-      </w:r>
-      <w:r>
-        <w:t xml:space="preserve"> do roka na premiéry v listopadu, březnu a červnu. </w:t>
+        <w:rPr>
+          <w:lang w:eastAsia="cs-CZ"/>
+        </w:rPr>
+      </w:pPr>
+      <w:r>
+        <w:rPr>
+          <w:lang w:eastAsia="cs-CZ"/>
+        </w:rPr>
+        <w:t>Identifikace a specifikace požadavků</w:t>
+      </w:r>
+      <w:r>
+        <w:rPr>
+          <w:lang w:eastAsia="cs-CZ"/>
+        </w:rPr>
+        <w:t xml:space="preserve"> </w:t>
+      </w:r>
+    </w:p>
+    <w:p>
+      <w:pPr>
+        <w:rPr>
+          <w:lang w:eastAsia="cs-CZ"/>
+        </w:rPr>
+      </w:pPr>
+      <w:r>
+        <w:t xml:space="preserve">Požadavky na software popisují funkcionality, které musí systém poskytovat </w:t>
+      </w:r>
+      <w:r>
+        <w:t xml:space="preserve">uživatelům. </w:t>
+      </w:r>
+      <w:r>
+        <w:rPr>
+          <w:lang w:val="en-US"/>
+        </w:rPr>
+        <w:fldChar w:fldCharType="begin"/>
+      </w:r>
+      <w:r>
+        <w:instrText xml:space="preserve"> REF Software_modeling_and_design \h </w:instrText>
+      </w:r>
+      <w:r>
+        <w:rPr>
+          <w:lang w:val="en-US"/>
+        </w:rPr>
+      </w:r>
+      <w:r>
+        <w:rPr>
+          <w:lang w:val="en-US"/>
+        </w:rPr>
+        <w:fldChar w:fldCharType="end"/>
+      </w:r>
+      <w:r>
+        <w:rPr>
+          <w:lang w:eastAsia="cs-CZ"/>
+        </w:rPr>
+        <w:t>Tato počáteční fáze je hodně důležitá, protože pokud jsou požadavky klienta správně identifikovány a specifikovány, dochází v pozdějším průběhu celého vývoje k minifikaci nedorozumění mezi oběma stranami a ušetří se čas i peníze na korekturách prototypů a návrhů</w:t>
+      </w:r>
+      <w:r>
+        <w:rPr>
+          <w:lang w:eastAsia="cs-CZ"/>
+        </w:rPr>
+        <w:t xml:space="preserve">. </w:t>
       </w:r>
     </w:p>
     <w:p>
@@ -4526,110 +3932,31 @@
         <w:ind w:firstLine="567"/>
       </w:pPr>
       <w:r>
-        <w:t xml:space="preserve">Fermany se dělí na měsíční, týdenní a denní. Přičemž měsíční musí být souboru rozeslán </w:t>
-      </w:r>
-      <w:r>
-        <w:rPr>
-          <w:rFonts w:ascii="Technika Book" w:hAnsi="Technika Book"/>
-        </w:rPr>
-        <w:t>2</w:t>
-      </w:r>
-      <w:r>
-        <w:t xml:space="preserve"> měsíce předem, nejpozději do </w:t>
-      </w:r>
-      <w:r>
-        <w:rPr>
-          <w:rFonts w:ascii="Technika Book" w:hAnsi="Technika Book"/>
-        </w:rPr>
-        <w:t>15</w:t>
-      </w:r>
-      <w:r>
-        <w:t xml:space="preserve">. dne měsíce, například do </w:t>
-      </w:r>
-      <w:r>
-        <w:rPr>
-          <w:rFonts w:ascii="Technika Book" w:hAnsi="Technika Book"/>
-        </w:rPr>
-        <w:t>15.11.</w:t>
-      </w:r>
-      <w:r>
-        <w:t xml:space="preserve"> musí být zaslán ferman na leden.</w:t>
-      </w:r>
-      <w:r>
-        <w:t xml:space="preserve"> </w:t>
-      </w:r>
-      <w:r>
-        <w:t xml:space="preserve">Týdenní je pak posílán vždy ve čtvrtek do </w:t>
-      </w:r>
-      <w:r>
-        <w:rPr>
-          <w:rFonts w:ascii="Technika Book" w:hAnsi="Technika Book"/>
-        </w:rPr>
-        <w:t>14:00</w:t>
-      </w:r>
-      <w:r>
-        <w:t xml:space="preserve"> a denní do </w:t>
-      </w:r>
-      <w:r>
-        <w:rPr>
-          <w:rFonts w:ascii="Technika Book" w:hAnsi="Technika Book"/>
-        </w:rPr>
-        <w:t>12:00</w:t>
-      </w:r>
-      <w:r>
-        <w:t xml:space="preserve"> předch</w:t>
-      </w:r>
-      <w:r>
-        <w:t>ázejícího</w:t>
-      </w:r>
-      <w:r>
-        <w:t xml:space="preserve"> dne.</w:t>
-      </w:r>
-      <w:r>
-        <w:t xml:space="preserve"> Do fermanů se zapisují jak jednotlivá představení, která se ten den hrají, tak i například zájezdová představení, pronájmy, zkoušky na nová představení, tiskové konference, veřejná vystoupení, focení, apod. </w:t>
-      </w:r>
-    </w:p>
-    <w:p>
-      <w:pPr>
-        <w:ind w:firstLine="567"/>
-      </w:pPr>
-      <w:r>
-        <w:t>S herci všechny záležitosti vyřizuje tajemník, který na základě domluvy s herci sestaví fermany. Ty pak rozešle ostatním zaměstnancům</w:t>
-      </w:r>
-      <w:r>
-        <w:t xml:space="preserve"> e-mailem</w:t>
-      </w:r>
-      <w:r>
-        <w:t xml:space="preserve"> v podobě excelovské tabulky</w:t>
-      </w:r>
-      <w:r>
-        <w:t>. Všichni zaměstnanci, jako uvaděči, kostymérky, maskérky, zvukaři, osvětlovači nebo technici mají každý své oddělení a vedoucího, který s nimi domlouvá směny.</w:t>
-      </w:r>
-    </w:p>
-    <w:p>
-      <w:pPr>
-        <w:pStyle w:val="Heading4"/>
-        <w:numPr>
-          <w:ilvl w:val="0"/>
-          <w:numId w:val="0"/>
-        </w:numPr>
-      </w:pPr>
-      <w:r>
-        <w:t>Herci</w:t>
-      </w:r>
-    </w:p>
-    <w:p>
-      <w:r>
-        <w:t>Herecké obsazení se dělí na</w:t>
-      </w:r>
-      <w:r>
-        <w:rPr>
-          <w:rFonts w:ascii="Technika Book" w:hAnsi="Technika Book"/>
-        </w:rPr>
-        <w:t xml:space="preserve"> 3</w:t>
-      </w:r>
-      <w:r>
-        <w:t xml:space="preserve"> skupiny podle závazku vůči divadlům:</w:t>
+        <w:rPr>
+          <w:lang w:eastAsia="cs-CZ"/>
+        </w:rPr>
+        <w:t xml:space="preserve">Požadavky identifikujeme především dotazováním budoucích uživatelů nebo analýzou stávajícího systému či </w:t>
+      </w:r>
+      <w:r>
+        <w:rPr>
+          <w:lang w:eastAsia="cs-CZ"/>
+        </w:rPr>
+        <w:t>průzkumem, jaké systémy s podobnými funkcionalitami trh nabízí</w:t>
+      </w:r>
+      <w:r>
+        <w:rPr>
+          <w:lang w:eastAsia="cs-CZ"/>
+        </w:rPr>
+        <w:t xml:space="preserve">. </w:t>
+      </w:r>
+      <w:r>
+        <w:t>Otázky uživatelům by měly zahrnovat</w:t>
+      </w:r>
+      <w:r>
+        <w:t xml:space="preserve"> například</w:t>
+      </w:r>
+      <w:r>
+        <w:t xml:space="preserve"> následující: </w:t>
       </w:r>
     </w:p>
     <w:p>
@@ -4637,35 +3964,11 @@
         <w:pStyle w:val="ListParagraph"/>
         <w:numPr>
           <w:ilvl w:val="0"/>
-          <w:numId w:val="24"/>
+          <w:numId w:val="28"/>
         </w:numPr>
       </w:pPr>
       <w:r>
-        <w:t xml:space="preserve">Herci, kteří mají </w:t>
-      </w:r>
-      <w:r>
-        <w:rPr>
-          <w:b/>
-        </w:rPr>
-        <w:t>stálé</w:t>
-      </w:r>
-      <w:r>
-        <w:rPr>
-          <w:b/>
-        </w:rPr>
-        <w:t xml:space="preserve"> angažmá</w:t>
-      </w:r>
-      <w:r>
-        <w:rPr>
-          <w:b/>
-        </w:rPr>
-        <w:t xml:space="preserve"> – </w:t>
-      </w:r>
-      <w:r>
-        <w:t>Ti musí být vždycky k dispozici a přispůsobit se rozpisům. Také nemohou hostovat v ostatních divadlech</w:t>
-      </w:r>
-      <w:r>
-        <w:t>.</w:t>
+        <w:t xml:space="preserve">Jaká je vaše role v současném systému? </w:t>
       </w:r>
     </w:p>
     <w:p>
@@ -4673,41 +3976,11 @@
         <w:pStyle w:val="ListParagraph"/>
         <w:numPr>
           <w:ilvl w:val="0"/>
-          <w:numId w:val="24"/>
+          <w:numId w:val="28"/>
         </w:numPr>
       </w:pPr>
       <w:r>
-        <w:t>Herci</w:t>
-      </w:r>
-      <w:r>
-        <w:t xml:space="preserve"> </w:t>
-      </w:r>
-      <w:r>
-        <w:rPr>
-          <w:b/>
-        </w:rPr>
-        <w:t>s prioritou</w:t>
-      </w:r>
-      <w:r>
-        <w:t xml:space="preserve"> </w:t>
-      </w:r>
-      <w:r>
-        <w:t>–</w:t>
-      </w:r>
-      <w:r>
-        <w:t xml:space="preserve"> </w:t>
-      </w:r>
-      <w:r>
-        <w:t>Také se musí přizpůsobovat rozpisům, ale na rozdíl od herců z </w:t>
-      </w:r>
-      <w:r>
-        <w:rPr>
-          <w:rFonts w:ascii="Technika Book" w:hAnsi="Technika Book"/>
-        </w:rPr>
-        <w:t>1</w:t>
-      </w:r>
-      <w:r>
-        <w:t>. skupiny mohou hostovat i v jiných divadlech. Divadlo ABC a Rokoko však mají přednost před ostatními divadly, která se musí domluvit s tajemnicí, zda mohou herci v jiných divadlech hrát.</w:t>
+        <w:t xml:space="preserve">Jak současný systém používáte? </w:t>
       </w:r>
     </w:p>
     <w:p>
@@ -4715,143 +3988,82 @@
         <w:pStyle w:val="ListParagraph"/>
         <w:numPr>
           <w:ilvl w:val="0"/>
-          <w:numId w:val="24"/>
+          <w:numId w:val="28"/>
         </w:numPr>
       </w:pPr>
       <w:r>
-        <w:rPr>
-          <w:b/>
-        </w:rPr>
-        <w:t>Hosté</w:t>
-      </w:r>
-      <w:r>
-        <w:t xml:space="preserve"> – Co se tvorby rozpisů týče, jsou hosté ti nejdůležitější a domlouvají se jako první. Na základě toho, kdy mohou a kdy naopak nemo</w:t>
-      </w:r>
-      <w:r>
-        <w:t>hou se totiž určují termíny představení, kterým se pak ostatní zaměstnanci musí přizpůsobit.</w:t>
-      </w:r>
-    </w:p>
-    <w:p>
-      <w:r>
-        <w:t xml:space="preserve">Herci vždy </w:t>
-      </w:r>
-      <w:r>
-        <w:rPr>
-          <w:rFonts w:ascii="Technika Book" w:hAnsi="Technika Book"/>
-        </w:rPr>
-        <w:t>14</w:t>
-      </w:r>
-      <w:r>
-        <w:t xml:space="preserve"> dní před premiérou nesmí hostovat v jiných divadlech a musí chodit na zkoušky. Ty se dělí na hlavní zkoušky, generální zkoušky, technické svícené zkoušky a kostýmové zkoušky. </w:t>
-      </w:r>
-    </w:p>
-    <w:p>
-      <w:pPr>
-        <w:pStyle w:val="Heading4"/>
-        <w:numPr>
-          <w:ilvl w:val="0"/>
-          <w:numId w:val="0"/>
-        </w:numPr>
-      </w:pPr>
-      <w:r>
-        <w:t>Režisér</w:t>
-      </w:r>
-    </w:p>
-    <w:p>
-      <w:r>
-        <w:t xml:space="preserve">Režisér určuje termíny zkoušek, kterým se všichni zaměstnanci musí přizpůsobit. </w:t>
-      </w:r>
-    </w:p>
-    <w:p>
-      <w:pPr>
-        <w:pStyle w:val="Heading4"/>
-        <w:numPr>
-          <w:ilvl w:val="0"/>
-          <w:numId w:val="0"/>
-        </w:numPr>
-      </w:pPr>
-      <w:r>
-        <w:t>Tajemník</w:t>
-      </w:r>
-    </w:p>
-    <w:p>
-      <w:r>
-        <w:t>Přes tajemníka jde veškerá domluva, která se týká tvorby fermanů. Domlouvá se se všemi jak ohledně termínů zkoušek, které mu předá režisér, tak i s hosty, kteří mu náhlásí te</w:t>
-      </w:r>
-      <w:r>
-        <w:t>rmíny, kdy nemohou hrát. Při tvorbě fermanů musí brát také v potaz, že má přednost divadlo ABC, které má větší kapacitu sálu.</w:t>
-      </w:r>
-    </w:p>
-    <w:p>
-      <w:pPr>
-        <w:pStyle w:val="Heading4"/>
-        <w:numPr>
-          <w:ilvl w:val="0"/>
-          <w:numId w:val="0"/>
-        </w:numPr>
-      </w:pPr>
-      <w:r>
-        <w:lastRenderedPageBreak/>
-        <w:t>Uvaděči</w:t>
-      </w:r>
-    </w:p>
-    <w:p>
-      <w:r>
-        <w:t>Domluva uvaděčů se v obou divadlech liší. V divadle Rokoko se směny domlouvají na měsíc dopředu a v divadle ABC vždy na týden dopředu přes Google dokument.</w:t>
-      </w:r>
-    </w:p>
-    <w:p>
-      <w:pPr>
-        <w:pStyle w:val="Heading3"/>
-        <w:numPr>
-          <w:ilvl w:val="0"/>
-          <w:numId w:val="0"/>
-        </w:numPr>
-      </w:pPr>
-      <w:bookmarkStart w:id="45" w:name="_Toc495094813"/>
-      <w:bookmarkStart w:id="46" w:name="_Toc495094942"/>
-      <w:r>
-        <w:t>Divadlo Comica Economica</w:t>
-      </w:r>
-      <w:bookmarkEnd w:id="45"/>
-      <w:bookmarkEnd w:id="46"/>
-    </w:p>
-    <w:p>
-      <w:r>
-        <w:t xml:space="preserve">Divadlo Comica Economica je amatérské divadlo, které založil vysokoškolský pedagog Doc. RNDr. Bohumír Štědroň v roce </w:t>
-      </w:r>
-      <w:r>
-        <w:rPr>
-          <w:rFonts w:ascii="Technika Book" w:hAnsi="Technika Book"/>
-        </w:rPr>
-        <w:t>2010</w:t>
-      </w:r>
-      <w:r>
-        <w:t>. Divadlo má vlastního organizátora a PR. Je složené převážně ze studentů a dobrovolníků, kteří se scházejí každý týden v učebně, a</w:t>
-      </w:r>
-      <w:r>
-        <w:t>by zkoušeli na nová představení.</w:t>
-      </w:r>
-      <w:r>
-        <w:t xml:space="preserve"> Představení hrají dvakrát až třikrát do roka </w:t>
-      </w:r>
-      <w:r>
-        <w:t>v jiných divadlech nebo na školách. Domluva mezi členy spolku probíhá přes e-mail. Rozpisy a aktuální alternace a herecké obsazení či aktuální představení nejsou nikde uvedeny.</w:t>
-      </w:r>
-    </w:p>
-    <w:p>
-      <w:pPr>
-        <w:pStyle w:val="Heading2"/>
-      </w:pPr>
-      <w:bookmarkStart w:id="47" w:name="_Toc495953555"/>
-      <w:r>
-        <w:t>Průzkum existujících systémů</w:t>
-      </w:r>
-      <w:bookmarkEnd w:id="47"/>
-    </w:p>
-    <w:p>
-      <w:r>
-        <w:t>Žádný stejný existující systém řešící tento problém není k dispozici, existují však systémy podobné:</w:t>
+        <w:t>Jaké vyle</w:t>
+      </w:r>
+      <w:r>
+        <w:t xml:space="preserve">pšení by jste od nového systému </w:t>
+      </w:r>
+      <w:r>
+        <w:t xml:space="preserve">očekávali? </w:t>
+      </w:r>
+    </w:p>
+    <w:p>
+      <w:pPr>
+        <w:rPr>
+          <w:lang w:val="en-US"/>
+        </w:rPr>
+      </w:pPr>
+      <w:r>
+        <w:t>Analyzování existujícího systému zahrnuje pochopení a zdokumentování současného systému, určení, které části systému by měly být automatizované a které manuální, a dotazování uživatelů, jaké funkce by měly být řešené jinak a které přidané.</w:t>
+      </w:r>
+      <w:r>
+        <w:t xml:space="preserve"> </w:t>
+      </w:r>
+      <w:r>
+        <w:rPr>
+          <w:lang w:val="en-US"/>
+        </w:rPr>
+        <w:fldChar w:fldCharType="begin"/>
+      </w:r>
+      <w:r>
+        <w:instrText xml:space="preserve"> REF Software_modeling_and_design \h </w:instrText>
+      </w:r>
+      <w:r>
+        <w:rPr>
+          <w:lang w:val="en-US"/>
+        </w:rPr>
+      </w:r>
+      <w:r>
+        <w:rPr>
+          <w:lang w:val="en-US"/>
+        </w:rPr>
+        <w:fldChar w:fldCharType="separate"/>
+      </w:r>
+      <w:r>
+        <w:t>[</w:t>
+      </w:r>
+      <w:r>
+        <w:rPr>
+          <w:rFonts w:ascii="Technika" w:hAnsi="Technika"/>
+        </w:rPr>
+        <w:t>1</w:t>
+      </w:r>
+      <w:r>
+        <w:t>]</w:t>
+      </w:r>
+      <w:r>
+        <w:rPr>
+          <w:lang w:val="en-US"/>
+        </w:rPr>
+        <w:fldChar w:fldCharType="end"/>
+      </w:r>
+    </w:p>
+    <w:p>
+      <w:pPr>
+        <w:ind w:firstLine="567"/>
+        <w:rPr>
+          <w:lang w:eastAsia="cs-CZ"/>
+        </w:rPr>
+      </w:pPr>
+      <w:r>
+        <w:rPr>
+          <w:lang w:eastAsia="cs-CZ"/>
+        </w:rPr>
+        <w:t>Výstupem této fáze je tzv. katalog požadavků, kde každý požadavek má své identifikační číslo, popis a prioritu, případně další náležitosti.</w:t>
       </w:r>
     </w:p>
     <w:p>
@@ -4863,6 +4075,2139 @@
         </w:numPr>
         <w:ind w:left="720" w:hanging="720"/>
         <w:rPr>
+          <w:lang w:eastAsia="cs-CZ"/>
+        </w:rPr>
+      </w:pPr>
+      <w:r>
+        <w:rPr>
+          <w:lang w:eastAsia="cs-CZ"/>
+        </w:rPr>
+        <w:t>Analýza</w:t>
+      </w:r>
+    </w:p>
+    <w:p>
+      <w:pPr>
+        <w:rPr>
+          <w:lang w:eastAsia="cs-CZ"/>
+        </w:rPr>
+      </w:pPr>
+      <w:r>
+        <w:rPr>
+          <w:lang w:eastAsia="cs-CZ"/>
+        </w:rPr>
+        <w:t>V této fázi dochází k analýze požadavků</w:t>
+      </w:r>
+      <w:r>
+        <w:rPr>
+          <w:lang w:eastAsia="cs-CZ"/>
+        </w:rPr>
+        <w:t>, na základě které se vytvoří modely a diagramy znázorňující jednotliv</w:t>
+      </w:r>
+      <w:r>
+        <w:rPr>
+          <w:lang w:eastAsia="cs-CZ"/>
+        </w:rPr>
+        <w:t>é</w:t>
+      </w:r>
+      <w:r>
+        <w:rPr>
+          <w:lang w:eastAsia="cs-CZ"/>
+        </w:rPr>
+        <w:t xml:space="preserve"> funkce systému, ať</w:t>
+      </w:r>
+      <w:r>
+        <w:rPr>
+          <w:lang w:eastAsia="cs-CZ"/>
+        </w:rPr>
+        <w:t xml:space="preserve"> již</w:t>
+      </w:r>
+      <w:r>
+        <w:rPr>
+          <w:lang w:eastAsia="cs-CZ"/>
+        </w:rPr>
+        <w:t xml:space="preserve"> stávající (AS-IS) nebo</w:t>
+      </w:r>
+      <w:r>
+        <w:rPr>
+          <w:lang w:eastAsia="cs-CZ"/>
+        </w:rPr>
+        <w:t xml:space="preserve"> ty</w:t>
+      </w:r>
+      <w:r>
+        <w:rPr>
+          <w:lang w:eastAsia="cs-CZ"/>
+        </w:rPr>
+        <w:t xml:space="preserve"> budoucí (TO-BE).</w:t>
+      </w:r>
+      <w:r>
+        <w:rPr>
+          <w:lang w:eastAsia="cs-CZ"/>
+        </w:rPr>
+        <w:t xml:space="preserve"> Tyto diagramy slouží především pro přehlednost informací, jejich znovupoužitelnost </w:t>
+      </w:r>
+      <w:r>
+        <w:rPr>
+          <w:lang w:eastAsia="cs-CZ"/>
+        </w:rPr>
+        <w:t>a sledování realizace požadavků. Pro vytváření modelů a diagramů existuje unifikovaný vizuální modelovací jazyk, tzv. UML</w:t>
+      </w:r>
+      <w:r>
+        <w:rPr>
+          <w:lang w:eastAsia="cs-CZ"/>
+        </w:rPr>
+        <w:t>.</w:t>
+      </w:r>
+      <w:r>
+        <w:rPr>
+          <w:lang w:eastAsia="cs-CZ"/>
+        </w:rPr>
+        <w:t xml:space="preserve"> Mezi tyto diagramy patří napřiklad diagram aktivit, tříd, případů užití, komponent, nasazení nebo stavový diagram.</w:t>
+      </w:r>
+      <w:r>
+        <w:rPr>
+          <w:lang w:eastAsia="cs-CZ"/>
+        </w:rPr>
+        <w:t xml:space="preserve"> </w:t>
+      </w:r>
+      <w:r>
+        <w:rPr>
+          <w:lang w:eastAsia="cs-CZ"/>
+        </w:rPr>
+        <w:fldChar w:fldCharType="begin"/>
+      </w:r>
+      <w:r>
+        <w:rPr>
+          <w:lang w:eastAsia="cs-CZ"/>
+        </w:rPr>
+        <w:instrText xml:space="preserve"> REF komarek_uml \h </w:instrText>
+      </w:r>
+      <w:r>
+        <w:rPr>
+          <w:lang w:eastAsia="cs-CZ"/>
+        </w:rPr>
+      </w:r>
+      <w:r>
+        <w:rPr>
+          <w:lang w:eastAsia="cs-CZ"/>
+        </w:rPr>
+        <w:fldChar w:fldCharType="separate"/>
+      </w:r>
+      <w:r>
+        <w:rPr>
+          <w:lang w:val="en-US"/>
+        </w:rPr>
+        <w:t>[</w:t>
+      </w:r>
+      <w:r>
+        <w:rPr>
+          <w:rFonts w:ascii="Technika" w:hAnsi="Technika"/>
+          <w:lang w:val="en-US"/>
+        </w:rPr>
+        <w:t>6</w:t>
+      </w:r>
+      <w:r>
+        <w:rPr>
+          <w:lang w:val="en-US"/>
+        </w:rPr>
+        <w:t>]</w:t>
+      </w:r>
+      <w:r>
+        <w:rPr>
+          <w:lang w:eastAsia="cs-CZ"/>
+        </w:rPr>
+        <w:fldChar w:fldCharType="end"/>
+      </w:r>
+    </w:p>
+    <w:p>
+      <w:pPr>
+        <w:rPr>
+          <w:lang w:eastAsia="cs-CZ"/>
+        </w:rPr>
+      </w:pPr>
+      <w:r>
+        <w:rPr>
+          <w:lang w:eastAsia="cs-CZ"/>
+        </w:rPr>
+        <w:br w:type="page"/>
+      </w:r>
+    </w:p>
+    <w:p>
+      <w:pPr>
+        <w:pStyle w:val="Heading3"/>
+        <w:numPr>
+          <w:ilvl w:val="0"/>
+          <w:numId w:val="0"/>
+        </w:numPr>
+        <w:ind w:left="720" w:hanging="720"/>
+        <w:rPr>
+          <w:lang w:eastAsia="cs-CZ"/>
+        </w:rPr>
+      </w:pPr>
+      <w:r>
+        <w:rPr>
+          <w:lang w:eastAsia="cs-CZ"/>
+        </w:rPr>
+        <w:lastRenderedPageBreak/>
+        <w:t>Návrh</w:t>
+      </w:r>
+    </w:p>
+    <w:p>
+      <w:pPr>
+        <w:pStyle w:val="Heading4"/>
+        <w:numPr>
+          <w:ilvl w:val="0"/>
+          <w:numId w:val="0"/>
+        </w:numPr>
+        <w:ind w:left="864" w:hanging="864"/>
+        <w:rPr>
+          <w:lang w:eastAsia="cs-CZ"/>
+        </w:rPr>
+      </w:pPr>
+      <w:r>
+        <w:rPr>
+          <w:lang w:eastAsia="cs-CZ"/>
+        </w:rPr>
+        <w:t>Architektura</w:t>
+      </w:r>
+    </w:p>
+    <w:p>
+      <w:pPr>
+        <w:rPr>
+          <w:lang w:eastAsia="cs-CZ"/>
+        </w:rPr>
+      </w:pPr>
+      <w:r>
+        <w:rPr>
+          <w:lang w:eastAsia="cs-CZ"/>
+        </w:rPr>
+        <w:t>Architektura jako taková obecně představuje skládání struktur. U architektury software se tyto struktury nazývají komponenty</w:t>
+      </w:r>
+      <w:r>
+        <w:rPr>
+          <w:lang w:eastAsia="cs-CZ"/>
+        </w:rPr>
+        <w:t xml:space="preserve">, což jsou jakési „balíčky“ </w:t>
+      </w:r>
+      <w:r>
+        <w:rPr>
+          <w:lang w:eastAsia="cs-CZ"/>
+        </w:rPr>
+        <w:t>obsahující související funkce či</w:t>
+      </w:r>
+      <w:r>
+        <w:rPr>
+          <w:lang w:eastAsia="cs-CZ"/>
+        </w:rPr>
+        <w:t xml:space="preserve"> data</w:t>
+      </w:r>
+      <w:r>
+        <w:rPr>
+          <w:lang w:eastAsia="cs-CZ"/>
+        </w:rPr>
+        <w:t>. V rámci architektury</w:t>
+      </w:r>
+      <w:r>
+        <w:rPr>
+          <w:lang w:eastAsia="cs-CZ"/>
+        </w:rPr>
+        <w:t xml:space="preserve"> určuje</w:t>
+      </w:r>
+      <w:r>
+        <w:rPr>
+          <w:lang w:eastAsia="cs-CZ"/>
+        </w:rPr>
+        <w:t>me</w:t>
+      </w:r>
+      <w:r>
+        <w:rPr>
+          <w:lang w:eastAsia="cs-CZ"/>
+        </w:rPr>
+        <w:t xml:space="preserve"> vztahy mezi těmito komponentami</w:t>
+      </w:r>
+      <w:r>
+        <w:rPr>
+          <w:lang w:eastAsia="cs-CZ"/>
+        </w:rPr>
+        <w:t xml:space="preserve"> a zajišťujeme, aby byla oddělena celková struktura komponent a jejich rozhraní od detailů jednotlivých komponent</w:t>
+      </w:r>
+      <w:r>
+        <w:rPr>
+          <w:lang w:eastAsia="cs-CZ"/>
+        </w:rPr>
+        <w:t>.</w:t>
+      </w:r>
+      <w:r>
+        <w:rPr>
+          <w:lang w:eastAsia="cs-CZ"/>
+        </w:rPr>
+        <w:t xml:space="preserve"> </w:t>
+      </w:r>
+      <w:r>
+        <w:rPr>
+          <w:lang w:eastAsia="cs-CZ"/>
+        </w:rPr>
+        <w:t>Mezi příklady software architektury se řadí například SoC (Separation of Concerns), Klient-Server, Pipes and filters nebo návrhové vzory.</w:t>
+      </w:r>
+      <w:r>
+        <w:rPr>
+          <w:lang w:eastAsia="cs-CZ"/>
+        </w:rPr>
+        <w:t xml:space="preserve"> </w:t>
+      </w:r>
+      <w:r>
+        <w:rPr>
+          <w:lang w:eastAsia="cs-CZ"/>
+        </w:rPr>
+        <w:fldChar w:fldCharType="begin"/>
+      </w:r>
+      <w:r>
+        <w:rPr>
+          <w:lang w:eastAsia="cs-CZ"/>
+        </w:rPr>
+        <w:instrText xml:space="preserve"> REF sebek_architektury \h </w:instrText>
+      </w:r>
+      <w:r>
+        <w:rPr>
+          <w:lang w:eastAsia="cs-CZ"/>
+        </w:rPr>
+      </w:r>
+      <w:r>
+        <w:rPr>
+          <w:lang w:eastAsia="cs-CZ"/>
+        </w:rPr>
+        <w:fldChar w:fldCharType="separate"/>
+      </w:r>
+      <w:r>
+        <w:t>[</w:t>
+      </w:r>
+      <w:r>
+        <w:rPr>
+          <w:rFonts w:ascii="Technika" w:hAnsi="Technika"/>
+        </w:rPr>
+        <w:t>7</w:t>
+      </w:r>
+      <w:r>
+        <w:t>]</w:t>
+      </w:r>
+      <w:r>
+        <w:rPr>
+          <w:lang w:eastAsia="cs-CZ"/>
+        </w:rPr>
+        <w:fldChar w:fldCharType="end"/>
+      </w:r>
+    </w:p>
+    <w:p>
+      <w:pPr>
+        <w:ind w:firstLine="284"/>
+        <w:rPr>
+          <w:lang w:eastAsia="cs-CZ"/>
+        </w:rPr>
+      </w:pPr>
+      <w:r>
+        <w:rPr>
+          <w:lang w:eastAsia="cs-CZ"/>
+        </w:rPr>
+        <w:t>Software architektura společně s hardware a procesy tvoří architekturu informačních systémů</w:t>
+      </w:r>
+      <w:r>
+        <w:rPr>
+          <w:lang w:eastAsia="cs-CZ"/>
+        </w:rPr>
+        <w:t xml:space="preserve">. </w:t>
+      </w:r>
+      <w:r>
+        <w:rPr>
+          <w:lang w:eastAsia="cs-CZ"/>
+        </w:rPr>
+        <w:t>Informační systém zajišťuje organizaci získávání, zpracování a distribuce údajů k uživatelům systému.</w:t>
+      </w:r>
+      <w:r>
+        <w:rPr>
+          <w:lang w:eastAsia="cs-CZ"/>
+        </w:rPr>
+        <w:t xml:space="preserve"> </w:t>
+      </w:r>
+    </w:p>
+    <w:p>
+      <w:pPr>
+        <w:ind w:firstLine="284"/>
+        <w:rPr>
+          <w:lang w:eastAsia="cs-CZ"/>
+        </w:rPr>
+      </w:pPr>
+      <w:r>
+        <w:rPr>
+          <w:lang w:eastAsia="cs-CZ"/>
+        </w:rPr>
+        <w:t>Na nejvyšší úrovni se nachází enterprise architektura</w:t>
+      </w:r>
+      <w:r>
+        <w:rPr>
+          <w:lang w:eastAsia="cs-CZ"/>
+        </w:rPr>
+        <w:t>, jejíž součástí je výše zmíněná architektura informačních systémů a software architektura</w:t>
+      </w:r>
+      <w:r>
+        <w:rPr>
+          <w:lang w:eastAsia="cs-CZ"/>
+        </w:rPr>
+        <w:t>. Je využívána</w:t>
+      </w:r>
+      <w:r>
+        <w:rPr>
+          <w:lang w:eastAsia="cs-CZ"/>
+        </w:rPr>
+        <w:t xml:space="preserve"> především</w:t>
+      </w:r>
+      <w:r>
+        <w:rPr>
+          <w:lang w:eastAsia="cs-CZ"/>
+        </w:rPr>
+        <w:t xml:space="preserve"> </w:t>
+      </w:r>
+      <w:r>
+        <w:rPr>
+          <w:lang w:eastAsia="cs-CZ"/>
+        </w:rPr>
+        <w:t>v rozsáhlejších organizacích</w:t>
+      </w:r>
+      <w:r>
+        <w:rPr>
+          <w:lang w:eastAsia="cs-CZ"/>
+        </w:rPr>
+        <w:t xml:space="preserve"> s větším množstvím propojených systémů.</w:t>
+      </w:r>
+      <w:r>
+        <w:rPr>
+          <w:lang w:eastAsia="cs-CZ"/>
+        </w:rPr>
+        <w:t xml:space="preserve"> </w:t>
+      </w:r>
+      <w:r>
+        <w:rPr>
+          <w:lang w:eastAsia="cs-CZ"/>
+        </w:rPr>
+        <w:t>Jedná se hlavně o architekturu vícevrstvou, typicky třívrstvou,</w:t>
+      </w:r>
+      <w:r>
+        <w:rPr>
+          <w:lang w:eastAsia="cs-CZ"/>
+        </w:rPr>
+        <w:t xml:space="preserve"> což je klient-server architektura, kde je však oddělena prezentace dat, aplikační logika a datová struktura do jednotlivých vrstev. Každá z těchto vrstev pak „komunikuje“ s vrstvou nižší přes definované rozhraní.</w:t>
+      </w:r>
+    </w:p>
+    <w:p>
+      <w:pPr>
+        <w:pStyle w:val="Heading4"/>
+        <w:numPr>
+          <w:ilvl w:val="0"/>
+          <w:numId w:val="0"/>
+        </w:numPr>
+        <w:ind w:left="864" w:hanging="864"/>
+        <w:rPr>
+          <w:lang w:eastAsia="cs-CZ"/>
+        </w:rPr>
+      </w:pPr>
+      <w:r>
+        <w:rPr>
+          <w:lang w:eastAsia="cs-CZ"/>
+        </w:rPr>
+        <w:t>Datová struktura</w:t>
+      </w:r>
+    </w:p>
+    <w:p>
+      <w:pPr>
+        <w:rPr>
+          <w:lang w:eastAsia="cs-CZ"/>
+        </w:rPr>
+      </w:pPr>
+      <w:r>
+        <w:rPr>
+          <w:lang w:eastAsia="cs-CZ"/>
+        </w:rPr>
+        <w:t>V rámci návrhu je také ve</w:t>
+      </w:r>
+      <w:r>
+        <w:rPr>
+          <w:lang w:eastAsia="cs-CZ"/>
+        </w:rPr>
+        <w:t xml:space="preserve">lmi podstatné navrhnout datový model </w:t>
+      </w:r>
+      <w:r>
+        <w:rPr>
+          <w:lang w:eastAsia="cs-CZ"/>
+        </w:rPr>
+        <w:t>databá</w:t>
+      </w:r>
+      <w:r>
+        <w:rPr>
+          <w:lang w:eastAsia="cs-CZ"/>
+        </w:rPr>
+        <w:t>zového</w:t>
+      </w:r>
+      <w:r>
+        <w:rPr>
+          <w:lang w:eastAsia="cs-CZ"/>
+        </w:rPr>
+        <w:t xml:space="preserve"> systém</w:t>
+      </w:r>
+      <w:r>
+        <w:rPr>
+          <w:lang w:eastAsia="cs-CZ"/>
+        </w:rPr>
+        <w:t>u</w:t>
+      </w:r>
+      <w:r>
+        <w:rPr>
+          <w:lang w:eastAsia="cs-CZ"/>
+        </w:rPr>
+        <w:t>, který bude aplikace využívat k</w:t>
+      </w:r>
+      <w:r>
+        <w:rPr>
+          <w:lang w:eastAsia="cs-CZ"/>
+        </w:rPr>
+        <w:t xml:space="preserve"> manipulaci s </w:t>
+      </w:r>
+      <w:r>
+        <w:rPr>
+          <w:lang w:eastAsia="cs-CZ"/>
+        </w:rPr>
+        <w:t>dat</w:t>
+      </w:r>
+      <w:r>
+        <w:rPr>
+          <w:lang w:eastAsia="cs-CZ"/>
+        </w:rPr>
+        <w:t>y</w:t>
+      </w:r>
+      <w:r>
+        <w:rPr>
+          <w:lang w:eastAsia="cs-CZ"/>
+        </w:rPr>
+        <w:t>.</w:t>
+      </w:r>
+      <w:r>
+        <w:rPr>
+          <w:lang w:eastAsia="cs-CZ"/>
+        </w:rPr>
+        <w:t xml:space="preserve"> Existují tři úrovně abstrakce, </w:t>
+      </w:r>
+      <w:r>
+        <w:rPr>
+          <w:lang w:eastAsia="cs-CZ"/>
+        </w:rPr>
+        <w:t>na základě kterých je datový model</w:t>
+      </w:r>
+      <w:r>
+        <w:rPr>
+          <w:lang w:eastAsia="cs-CZ"/>
+        </w:rPr>
+        <w:t xml:space="preserve"> navržen:</w:t>
+      </w:r>
+    </w:p>
+    <w:p>
+      <w:pPr>
+        <w:pStyle w:val="ListParagraph"/>
+        <w:numPr>
+          <w:ilvl w:val="0"/>
+          <w:numId w:val="31"/>
+        </w:numPr>
+        <w:rPr>
+          <w:lang w:eastAsia="cs-CZ"/>
+        </w:rPr>
+      </w:pPr>
+      <w:r>
+        <w:rPr>
+          <w:b/>
+          <w:lang w:eastAsia="cs-CZ"/>
+        </w:rPr>
+        <w:t>konceptuální</w:t>
+      </w:r>
+      <w:r>
+        <w:rPr>
+          <w:b/>
+          <w:lang w:eastAsia="cs-CZ"/>
+        </w:rPr>
+        <w:t xml:space="preserve"> – </w:t>
+      </w:r>
+      <w:r>
+        <w:rPr>
+          <w:lang w:eastAsia="cs-CZ"/>
+        </w:rPr>
+        <w:t>určuje co je obsahem systému. J</w:t>
+      </w:r>
+      <w:r>
+        <w:rPr>
+          <w:lang w:eastAsia="cs-CZ"/>
+        </w:rPr>
+        <w:t>e potřeba popsat pouze obsah datové struktury nezávisle na konkrétním databázovém systému,</w:t>
+      </w:r>
+    </w:p>
+    <w:p>
+      <w:pPr>
+        <w:pStyle w:val="ListParagraph"/>
+        <w:numPr>
+          <w:ilvl w:val="0"/>
+          <w:numId w:val="31"/>
+        </w:numPr>
+        <w:rPr>
+          <w:lang w:eastAsia="cs-CZ"/>
+        </w:rPr>
+      </w:pPr>
+      <w:r>
+        <w:rPr>
+          <w:b/>
+          <w:lang w:eastAsia="cs-CZ"/>
+        </w:rPr>
+        <w:t>logická</w:t>
+      </w:r>
+      <w:r>
+        <w:rPr>
+          <w:b/>
+          <w:lang w:eastAsia="cs-CZ"/>
+        </w:rPr>
+        <w:t xml:space="preserve"> – </w:t>
+      </w:r>
+      <w:r>
+        <w:rPr>
+          <w:lang w:eastAsia="cs-CZ"/>
+        </w:rPr>
+        <w:t>určuje jak je obsah systémů v dané technologii realizován. N</w:t>
+      </w:r>
+      <w:r>
+        <w:rPr>
+          <w:lang w:eastAsia="cs-CZ"/>
+        </w:rPr>
+        <w:t>a</w:t>
+      </w:r>
+      <w:r>
+        <w:rPr>
+          <w:lang w:eastAsia="cs-CZ"/>
+        </w:rPr>
+        <w:t xml:space="preserve"> této úrovni se v relačních databázích po</w:t>
+      </w:r>
+      <w:r>
+        <w:rPr>
+          <w:lang w:eastAsia="cs-CZ"/>
+        </w:rPr>
+        <w:t>užívá tzv. relační schéma, které obsahuje tabulky včetně jejích sloupců, atri</w:t>
+      </w:r>
+      <w:r>
+        <w:rPr>
+          <w:lang w:eastAsia="cs-CZ"/>
+        </w:rPr>
+        <w:t>butů, primárních a cizích klíčů,</w:t>
+      </w:r>
+    </w:p>
+    <w:p>
+      <w:pPr>
+        <w:pStyle w:val="ListParagraph"/>
+        <w:numPr>
+          <w:ilvl w:val="0"/>
+          <w:numId w:val="31"/>
+        </w:numPr>
+        <w:rPr>
+          <w:lang w:eastAsia="cs-CZ"/>
+        </w:rPr>
+      </w:pPr>
+      <w:r>
+        <w:rPr>
+          <w:b/>
+          <w:lang w:eastAsia="cs-CZ"/>
+        </w:rPr>
+        <w:t>fyzická</w:t>
+      </w:r>
+      <w:r>
+        <w:rPr>
+          <w:b/>
+          <w:lang w:eastAsia="cs-CZ"/>
+        </w:rPr>
+        <w:t xml:space="preserve"> </w:t>
+      </w:r>
+      <w:r>
+        <w:rPr>
+          <w:b/>
+          <w:lang w:eastAsia="cs-CZ"/>
+        </w:rPr>
+        <w:t>–</w:t>
+      </w:r>
+      <w:r>
+        <w:rPr>
+          <w:b/>
+          <w:lang w:eastAsia="cs-CZ"/>
+        </w:rPr>
+        <w:t xml:space="preserve"> </w:t>
+      </w:r>
+      <w:r>
+        <w:rPr>
+          <w:lang w:eastAsia="cs-CZ"/>
+        </w:rPr>
+        <w:t>určuje čím je technologické řešení realizováno. V</w:t>
+      </w:r>
+      <w:r>
+        <w:rPr>
+          <w:lang w:eastAsia="cs-CZ"/>
+        </w:rPr>
+        <w:t>ybíráme</w:t>
+      </w:r>
+      <w:r>
+        <w:rPr>
+          <w:b/>
+          <w:lang w:eastAsia="cs-CZ"/>
+        </w:rPr>
+        <w:t xml:space="preserve"> </w:t>
+      </w:r>
+      <w:r>
+        <w:rPr>
+          <w:lang w:eastAsia="cs-CZ"/>
+        </w:rPr>
+        <w:t xml:space="preserve">konkrétní databázovou platformu, </w:t>
+      </w:r>
+      <w:r>
+        <w:rPr>
+          <w:lang w:eastAsia="cs-CZ"/>
+        </w:rPr>
+        <w:t>ve které bude vytvořena a využíváme zde například její programovací jazyk.</w:t>
+      </w:r>
+    </w:p>
+    <w:p>
+      <w:pPr>
+        <w:rPr>
+          <w:lang w:eastAsia="cs-CZ"/>
+        </w:rPr>
+      </w:pPr>
+      <w:r>
+        <w:rPr>
+          <w:lang w:eastAsia="cs-CZ"/>
+        </w:rPr>
+        <w:t>Datový model je pak znázorněn</w:t>
+      </w:r>
+      <w:r>
+        <w:rPr>
+          <w:lang w:eastAsia="cs-CZ"/>
+        </w:rPr>
+        <w:t xml:space="preserve"> v tzv. entitně-relačním diagramu</w:t>
+      </w:r>
+      <w:r>
+        <w:rPr>
+          <w:lang w:eastAsia="cs-CZ"/>
+        </w:rPr>
+        <w:t>, zkr. ER diagramu, kde se uvádí jednotlivé entity, obsahující název a atributy, vazby mezi těmito entitami a tzv.</w:t>
+      </w:r>
+      <w:r>
+        <w:t xml:space="preserve"> </w:t>
+      </w:r>
+      <w:r>
+        <w:rPr>
+          <w:lang w:eastAsia="cs-CZ"/>
+        </w:rPr>
+        <w:t xml:space="preserve">kardinalitu. O tomto diagramu více v kapitole </w:t>
+      </w:r>
+      <w:r>
+        <w:rPr>
+          <w:rFonts w:ascii="Technika Book" w:hAnsi="Technika Book"/>
+          <w:lang w:eastAsia="cs-CZ"/>
+        </w:rPr>
+        <w:fldChar w:fldCharType="begin"/>
+      </w:r>
+      <w:r>
+        <w:rPr>
+          <w:rFonts w:ascii="Technika Book" w:hAnsi="Technika Book"/>
+          <w:lang w:eastAsia="cs-CZ"/>
+        </w:rPr>
+        <w:instrText xml:space="preserve"> REF _Ref495352278 \r \h </w:instrText>
+      </w:r>
+      <w:r>
+        <w:rPr>
+          <w:rFonts w:ascii="Technika Book" w:hAnsi="Technika Book"/>
+          <w:lang w:eastAsia="cs-CZ"/>
+        </w:rPr>
+      </w:r>
+      <w:r>
+        <w:rPr>
+          <w:rFonts w:ascii="Technika Book" w:hAnsi="Technika Book"/>
+          <w:lang w:eastAsia="cs-CZ"/>
+        </w:rPr>
+        <w:instrText xml:space="preserve"> \* MERGEFORMAT </w:instrText>
+      </w:r>
+      <w:r>
+        <w:rPr>
+          <w:rFonts w:ascii="Technika Book" w:hAnsi="Technika Book"/>
+          <w:lang w:eastAsia="cs-CZ"/>
+        </w:rPr>
+        <w:fldChar w:fldCharType="separate"/>
+      </w:r>
+      <w:r>
+        <w:rPr>
+          <w:rFonts w:ascii="Technika Book" w:hAnsi="Technika Book"/>
+          <w:lang w:eastAsia="cs-CZ"/>
+        </w:rPr>
+        <w:t>2</w:t>
+      </w:r>
+      <w:r>
+        <w:rPr>
+          <w:rFonts w:ascii="Technika Book" w:hAnsi="Technika Book"/>
+          <w:lang w:eastAsia="cs-CZ"/>
+        </w:rPr>
+        <w:fldChar w:fldCharType="end"/>
+      </w:r>
+      <w:r>
+        <w:rPr>
+          <w:rFonts w:ascii="Technika Book" w:hAnsi="Technika Book"/>
+          <w:lang w:eastAsia="cs-CZ"/>
+        </w:rPr>
+        <w:t>.</w:t>
+      </w:r>
+    </w:p>
+    <w:p>
+      <w:pPr>
+        <w:pStyle w:val="Heading4"/>
+        <w:numPr>
+          <w:ilvl w:val="0"/>
+          <w:numId w:val="0"/>
+        </w:numPr>
+        <w:ind w:left="864" w:hanging="864"/>
+        <w:rPr>
+          <w:lang w:eastAsia="cs-CZ"/>
+        </w:rPr>
+      </w:pPr>
+      <w:r>
+        <w:rPr>
+          <w:lang w:eastAsia="cs-CZ"/>
+        </w:rPr>
+        <w:t>Desing</w:t>
+      </w:r>
+    </w:p>
+    <w:p>
+      <w:pPr>
+        <w:rPr>
+          <w:lang w:eastAsia="cs-CZ"/>
+        </w:rPr>
+      </w:pPr>
+      <w:r>
+        <w:rPr>
+          <w:lang w:eastAsia="cs-CZ"/>
+        </w:rPr>
+        <w:t xml:space="preserve">Při návrhu grafického uživatelského rozhraní, neboli GUI (Graphical User Interface) </w:t>
+      </w:r>
+      <w:r>
+        <w:rPr>
+          <w:lang w:eastAsia="cs-CZ"/>
+        </w:rPr>
+        <w:t>spojuje</w:t>
+      </w:r>
+      <w:r>
+        <w:rPr>
+          <w:lang w:eastAsia="cs-CZ"/>
+        </w:rPr>
+        <w:t>me dohromady tři části návrhu:</w:t>
+      </w:r>
+      <w:r>
+        <w:rPr>
+          <w:lang w:eastAsia="cs-CZ"/>
+        </w:rPr>
+        <w:t xml:space="preserve"> </w:t>
+      </w:r>
+    </w:p>
+    <w:p>
+      <w:pPr>
+        <w:pStyle w:val="ListParagraph"/>
+        <w:numPr>
+          <w:ilvl w:val="0"/>
+          <w:numId w:val="30"/>
+        </w:numPr>
+        <w:rPr>
+          <w:lang w:eastAsia="cs-CZ"/>
+        </w:rPr>
+      </w:pPr>
+      <w:r>
+        <w:rPr>
+          <w:b/>
+          <w:lang w:eastAsia="cs-CZ"/>
+        </w:rPr>
+        <w:t>informační design</w:t>
+      </w:r>
+      <w:r>
+        <w:rPr>
+          <w:lang w:eastAsia="cs-CZ"/>
+        </w:rPr>
+        <w:t xml:space="preserve"> -</w:t>
+      </w:r>
+      <w:r>
+        <w:rPr>
+          <w:lang w:eastAsia="cs-CZ"/>
+        </w:rPr>
+        <w:t xml:space="preserve"> klade důraz na prezentaci informací generovaných aplikací tak, aby došl</w:t>
+      </w:r>
+      <w:r>
+        <w:rPr>
+          <w:lang w:eastAsia="cs-CZ"/>
+        </w:rPr>
+        <w:t>o k jejich správnému pochopení,</w:t>
+      </w:r>
+    </w:p>
+    <w:p>
+      <w:pPr>
+        <w:pStyle w:val="ListParagraph"/>
+        <w:numPr>
+          <w:ilvl w:val="0"/>
+          <w:numId w:val="30"/>
+        </w:numPr>
+        <w:rPr>
+          <w:lang w:eastAsia="cs-CZ"/>
+        </w:rPr>
+      </w:pPr>
+      <w:r>
+        <w:rPr>
+          <w:b/>
+          <w:lang w:eastAsia="cs-CZ"/>
+        </w:rPr>
+        <w:t>interface design</w:t>
+      </w:r>
+      <w:r>
+        <w:rPr>
+          <w:lang w:eastAsia="cs-CZ"/>
+        </w:rPr>
+        <w:t xml:space="preserve"> -</w:t>
+      </w:r>
+      <w:r>
+        <w:rPr>
+          <w:lang w:eastAsia="cs-CZ"/>
+        </w:rPr>
+        <w:t xml:space="preserve"> řeší otázky výběru jednotlivých druhů GUI komponent k provedení u</w:t>
+      </w:r>
+      <w:r>
+        <w:rPr>
+          <w:lang w:eastAsia="cs-CZ"/>
+        </w:rPr>
+        <w:t>rčité činnosti a</w:t>
+      </w:r>
+      <w:r>
+        <w:rPr>
+          <w:lang w:eastAsia="cs-CZ"/>
+        </w:rPr>
+        <w:t xml:space="preserve"> </w:t>
+      </w:r>
+    </w:p>
+    <w:p>
+      <w:pPr>
+        <w:pStyle w:val="ListParagraph"/>
+        <w:numPr>
+          <w:ilvl w:val="0"/>
+          <w:numId w:val="30"/>
+        </w:numPr>
+        <w:rPr>
+          <w:lang w:eastAsia="cs-CZ"/>
+        </w:rPr>
+      </w:pPr>
+      <w:r>
+        <w:rPr>
+          <w:b/>
+          <w:lang w:eastAsia="cs-CZ"/>
+        </w:rPr>
+        <w:lastRenderedPageBreak/>
+        <w:t>design navigace</w:t>
+      </w:r>
+      <w:r>
+        <w:rPr>
+          <w:lang w:eastAsia="cs-CZ"/>
+        </w:rPr>
+        <w:t xml:space="preserve"> -</w:t>
+      </w:r>
+      <w:r>
+        <w:rPr>
+          <w:lang w:eastAsia="cs-CZ"/>
+        </w:rPr>
+        <w:t xml:space="preserve"> má za úkol vyřešit, jak se budou v prostředí aplikace její uživatelé pohybovat. </w:t>
+      </w:r>
+    </w:p>
+    <w:p>
+      <w:pPr>
+        <w:rPr>
+          <w:lang w:eastAsia="cs-CZ"/>
+        </w:rPr>
+      </w:pPr>
+      <w:r>
+        <w:rPr>
+          <w:lang w:eastAsia="cs-CZ"/>
+        </w:rPr>
+        <w:t xml:space="preserve">Celkový pohled lze pak získat sdružením těchto poznatků a vytvořit </w:t>
+      </w:r>
+      <w:r>
+        <w:rPr>
+          <w:bCs/>
+          <w:lang w:eastAsia="cs-CZ"/>
+        </w:rPr>
+        <w:t>drátěn</w:t>
+      </w:r>
+      <w:r>
+        <w:rPr>
+          <w:bCs/>
+          <w:lang w:eastAsia="cs-CZ"/>
+        </w:rPr>
+        <w:t>ý model uživatelského rozhraní, neboli</w:t>
+      </w:r>
+      <w:r>
+        <w:rPr>
+          <w:bCs/>
+          <w:lang w:eastAsia="cs-CZ"/>
+        </w:rPr>
+        <w:t xml:space="preserve"> wireframe</w:t>
+      </w:r>
+      <w:r>
+        <w:rPr>
+          <w:lang w:eastAsia="cs-CZ"/>
+        </w:rPr>
+        <w:t>.</w:t>
+      </w:r>
+      <w:r>
+        <w:rPr>
+          <w:lang w:eastAsia="cs-CZ"/>
+        </w:rPr>
+        <w:t xml:space="preserve"> </w:t>
+      </w:r>
+      <w:r>
+        <w:t>Jde především o schématický návrh, ve kterém jsou potlačeny detaily vzhledu jednotlivých GUI komponent a jejich obsah.</w:t>
+      </w:r>
+      <w:r>
+        <w:t xml:space="preserve"> </w:t>
+      </w:r>
+      <w:r>
+        <w:fldChar w:fldCharType="begin"/>
+      </w:r>
+      <w:r>
+        <w:instrText xml:space="preserve"> REF web_design \h </w:instrText>
+      </w:r>
+      <w:r>
+        <w:fldChar w:fldCharType="separate"/>
+      </w:r>
+      <w:r>
+        <w:t>[</w:t>
+      </w:r>
+      <w:r>
+        <w:rPr>
+          <w:rFonts w:ascii="Technika" w:hAnsi="Technika"/>
+        </w:rPr>
+        <w:t>8</w:t>
+      </w:r>
+      <w:r>
+        <w:t>]</w:t>
+      </w:r>
+      <w:r>
+        <w:fldChar w:fldCharType="end"/>
+      </w:r>
+    </w:p>
+    <w:p>
+      <w:pPr>
+        <w:ind w:firstLine="567"/>
+        <w:rPr>
+          <w:lang w:eastAsia="cs-CZ"/>
+        </w:rPr>
+      </w:pPr>
+      <w:r>
+        <w:rPr>
+          <w:lang w:eastAsia="cs-CZ"/>
+        </w:rPr>
+        <w:t>Na základě wireframů je vytvořen vizuální vzhled komponent ve for</w:t>
+      </w:r>
+      <w:r>
+        <w:rPr>
+          <w:lang w:eastAsia="cs-CZ"/>
+        </w:rPr>
+        <w:t>m</w:t>
+      </w:r>
+      <w:r>
+        <w:rPr>
+          <w:lang w:eastAsia="cs-CZ"/>
+        </w:rPr>
+        <w:t>ě prototypů. R</w:t>
+      </w:r>
+      <w:r>
+        <w:rPr>
+          <w:lang w:eastAsia="cs-CZ"/>
+        </w:rPr>
+        <w:t xml:space="preserve">ozlišujeme dva druhy prototypů: </w:t>
+      </w:r>
+    </w:p>
+    <w:p>
+      <w:pPr>
+        <w:pStyle w:val="ListParagraph"/>
+        <w:numPr>
+          <w:ilvl w:val="0"/>
+          <w:numId w:val="29"/>
+        </w:numPr>
+        <w:rPr>
+          <w:lang w:eastAsia="cs-CZ"/>
+        </w:rPr>
+      </w:pPr>
+      <w:r>
+        <w:rPr>
+          <w:b/>
+          <w:lang w:eastAsia="cs-CZ"/>
+        </w:rPr>
+        <w:t>l</w:t>
+      </w:r>
+      <w:r>
+        <w:rPr>
+          <w:b/>
+          <w:lang w:eastAsia="cs-CZ"/>
+        </w:rPr>
+        <w:t>ow fidelity</w:t>
+      </w:r>
+      <w:r>
+        <w:rPr>
+          <w:lang w:eastAsia="cs-CZ"/>
+        </w:rPr>
+        <w:t xml:space="preserve"> </w:t>
+      </w:r>
+      <w:r>
+        <w:rPr>
+          <w:lang w:eastAsia="cs-CZ"/>
+        </w:rPr>
+        <w:t>–</w:t>
+      </w:r>
+      <w:r>
+        <w:rPr>
+          <w:lang w:eastAsia="cs-CZ"/>
+        </w:rPr>
+        <w:t xml:space="preserve"> </w:t>
+      </w:r>
+      <w:r>
+        <w:rPr>
+          <w:lang w:eastAsia="cs-CZ"/>
+        </w:rPr>
+        <w:t>je zjednodušený prototyp</w:t>
+      </w:r>
+      <w:r>
+        <w:rPr>
+          <w:lang w:eastAsia="cs-CZ"/>
+        </w:rPr>
+        <w:t xml:space="preserve"> produktu</w:t>
+      </w:r>
+      <w:r>
+        <w:rPr>
+          <w:lang w:eastAsia="cs-CZ"/>
+        </w:rPr>
+        <w:t>, který slouží k přetvoření wireframes v</w:t>
+      </w:r>
+      <w:r>
+        <w:rPr>
+          <w:lang w:eastAsia="cs-CZ"/>
+        </w:rPr>
+        <w:t> subjekt vhodný pro otestování budoucím uživatelem, aby byby chyby odchyceny v raném stádiu a</w:t>
+      </w:r>
+    </w:p>
+    <w:p>
+      <w:pPr>
+        <w:pStyle w:val="ListParagraph"/>
+        <w:numPr>
+          <w:ilvl w:val="0"/>
+          <w:numId w:val="29"/>
+        </w:numPr>
+        <w:rPr>
+          <w:lang w:eastAsia="cs-CZ"/>
+        </w:rPr>
+      </w:pPr>
+      <w:r>
+        <w:rPr>
+          <w:b/>
+          <w:lang w:eastAsia="cs-CZ"/>
+        </w:rPr>
+        <w:t>h</w:t>
+      </w:r>
+      <w:r>
+        <w:rPr>
+          <w:b/>
+          <w:lang w:eastAsia="cs-CZ"/>
+        </w:rPr>
+        <w:t xml:space="preserve">igh fidelity </w:t>
+      </w:r>
+      <w:r>
+        <w:rPr>
+          <w:b/>
+          <w:lang w:eastAsia="cs-CZ"/>
+        </w:rPr>
+        <w:t>–</w:t>
+      </w:r>
+      <w:r>
+        <w:rPr>
+          <w:b/>
+          <w:lang w:eastAsia="cs-CZ"/>
+        </w:rPr>
+        <w:t xml:space="preserve"> </w:t>
+      </w:r>
+      <w:r>
+        <w:rPr>
+          <w:lang w:eastAsia="cs-CZ"/>
+        </w:rPr>
+        <w:t>je funkční a interaktivní prototyp, který zahrnuje veškeré detaily a funkčnosti finálního produktu.</w:t>
+      </w:r>
+    </w:p>
+    <w:p>
+      <w:pPr>
+        <w:rPr>
+          <w:lang w:eastAsia="cs-CZ"/>
+        </w:rPr>
+      </w:pPr>
+      <w:r>
+        <w:t>Prototypy jsou poté testovány a je</w:t>
+      </w:r>
+      <w:r>
+        <w:t xml:space="preserve"> získávána </w:t>
+      </w:r>
+      <w:r>
+        <w:rPr>
+          <w:bCs/>
+        </w:rPr>
+        <w:t>zpětná vazba od uživate</w:t>
+      </w:r>
+      <w:r>
+        <w:rPr>
+          <w:bCs/>
+        </w:rPr>
+        <w:t>lů. P</w:t>
+      </w:r>
+      <w:r>
+        <w:t>oznatky z testů jsou pak následně v designu GUI</w:t>
+      </w:r>
+      <w:r>
+        <w:t xml:space="preserve"> opraveny a přejde se do fáze implementace.</w:t>
+      </w:r>
+    </w:p>
+    <w:p>
+      <w:pPr>
+        <w:pStyle w:val="Heading3"/>
+        <w:numPr>
+          <w:ilvl w:val="0"/>
+          <w:numId w:val="0"/>
+        </w:numPr>
+        <w:ind w:left="720" w:hanging="720"/>
+        <w:rPr>
+          <w:lang w:eastAsia="cs-CZ"/>
+        </w:rPr>
+      </w:pPr>
+      <w:r>
+        <w:rPr>
+          <w:lang w:eastAsia="cs-CZ"/>
+        </w:rPr>
+        <w:t>Implementace</w:t>
+      </w:r>
+    </w:p>
+    <w:p>
+      <w:pPr>
+        <w:pStyle w:val="Heading3"/>
+        <w:numPr>
+          <w:ilvl w:val="0"/>
+          <w:numId w:val="0"/>
+        </w:numPr>
+        <w:ind w:left="720" w:hanging="720"/>
+        <w:rPr>
+          <w:lang w:eastAsia="cs-CZ"/>
+        </w:rPr>
+      </w:pPr>
+      <w:r>
+        <w:rPr>
+          <w:lang w:eastAsia="cs-CZ"/>
+        </w:rPr>
+        <w:t>Testování</w:t>
+      </w:r>
+    </w:p>
+    <w:p>
+      <w:pPr>
+        <w:pStyle w:val="Heading3"/>
+        <w:numPr>
+          <w:ilvl w:val="0"/>
+          <w:numId w:val="0"/>
+        </w:numPr>
+        <w:rPr>
+          <w:lang w:eastAsia="cs-CZ"/>
+        </w:rPr>
+      </w:pPr>
+      <w:r>
+        <w:rPr>
+          <w:lang w:eastAsia="cs-CZ"/>
+        </w:rPr>
+        <w:t>Nasazení a údržba</w:t>
+      </w:r>
+    </w:p>
+    <w:p>
+      <w:pPr>
+        <w:rPr>
+          <w:lang w:eastAsia="cs-CZ"/>
+        </w:rPr>
+      </w:pPr>
+      <w:r>
+        <w:rPr>
+          <w:lang w:eastAsia="cs-CZ"/>
+        </w:rPr>
+        <w:t xml:space="preserve">Vztahy mezi těmito fázemi </w:t>
+      </w:r>
+      <w:r>
+        <w:rPr>
+          <w:lang w:eastAsia="cs-CZ"/>
+        </w:rPr>
+        <w:t xml:space="preserve">se určují pomocí tzv. modelů. </w:t>
+      </w:r>
+      <w:r>
+        <w:rPr>
+          <w:lang w:eastAsia="cs-CZ"/>
+        </w:rPr>
+        <w:t>Jednimi</w:t>
+      </w:r>
+      <w:r>
+        <w:rPr>
+          <w:lang w:eastAsia="cs-CZ"/>
+        </w:rPr>
+        <w:t xml:space="preserve"> z nejznámějších</w:t>
+      </w:r>
+      <w:r>
+        <w:rPr>
+          <w:lang w:eastAsia="cs-CZ"/>
+        </w:rPr>
+        <w:t xml:space="preserve"> jsou modely </w:t>
+      </w:r>
+      <w:r>
+        <w:rPr>
+          <w:lang w:eastAsia="cs-CZ"/>
+        </w:rPr>
+        <w:t>Waterfall</w:t>
+      </w:r>
+      <w:r>
+        <w:rPr>
+          <w:lang w:eastAsia="cs-CZ"/>
+        </w:rPr>
+        <w:t>, Sp</w:t>
+      </w:r>
+      <w:r>
+        <w:rPr>
+          <w:lang w:eastAsia="cs-CZ"/>
+        </w:rPr>
+        <w:t>iral</w:t>
+      </w:r>
+      <w:r>
+        <w:rPr>
+          <w:lang w:eastAsia="cs-CZ"/>
+        </w:rPr>
+        <w:t xml:space="preserve"> a</w:t>
+      </w:r>
+      <w:r>
+        <w:rPr>
+          <w:lang w:eastAsia="cs-CZ"/>
+        </w:rPr>
+        <w:t xml:space="preserve"> Prototype.</w:t>
+      </w:r>
+      <w:r>
+        <w:rPr>
+          <w:lang w:eastAsia="cs-CZ"/>
+        </w:rPr>
+        <w:t xml:space="preserve"> </w:t>
+      </w:r>
+      <w:r>
+        <w:rPr>
+          <w:rFonts w:ascii="Technika Book" w:hAnsi="Technika Book"/>
+          <w:lang w:val="en-US" w:eastAsia="cs-CZ"/>
+        </w:rPr>
+        <w:fldChar w:fldCharType="begin"/>
+      </w:r>
+      <w:r>
+        <w:rPr>
+          <w:lang w:val="en-US" w:eastAsia="cs-CZ"/>
+        </w:rPr>
+        <w:instrText xml:space="preserve"> REF sebek \h </w:instrText>
+      </w:r>
+      <w:r>
+        <w:rPr>
+          <w:rFonts w:ascii="Technika Book" w:hAnsi="Technika Book"/>
+          <w:lang w:val="en-US" w:eastAsia="cs-CZ"/>
+        </w:rPr>
+      </w:r>
+      <w:r>
+        <w:rPr>
+          <w:rFonts w:ascii="Technika Book" w:hAnsi="Technika Book"/>
+          <w:lang w:val="en-US" w:eastAsia="cs-CZ"/>
+        </w:rPr>
+        <w:fldChar w:fldCharType="separate"/>
+      </w:r>
+      <w:r>
+        <w:t>[</w:t>
+      </w:r>
+      <w:r>
+        <w:rPr>
+          <w:rFonts w:ascii="Technika" w:hAnsi="Technika"/>
+        </w:rPr>
+        <w:t>4</w:t>
+      </w:r>
+      <w:r>
+        <w:t>]</w:t>
+      </w:r>
+      <w:r>
+        <w:rPr>
+          <w:rFonts w:ascii="Technika Book" w:hAnsi="Technika Book"/>
+          <w:lang w:val="en-US" w:eastAsia="cs-CZ"/>
+        </w:rPr>
+        <w:fldChar w:fldCharType="end"/>
+      </w:r>
+      <w:r>
+        <w:rPr>
+          <w:lang w:eastAsia="cs-CZ"/>
+        </w:rPr>
+        <w:t xml:space="preserve"> </w:t>
+      </w:r>
+      <w:r>
+        <w:rPr>
+          <w:lang w:eastAsia="cs-CZ"/>
+        </w:rPr>
+        <w:t xml:space="preserve">Model </w:t>
+      </w:r>
+      <w:r>
+        <w:rPr>
+          <w:lang w:eastAsia="cs-CZ"/>
+        </w:rPr>
+        <w:t>Waterfall</w:t>
+      </w:r>
+      <w:r>
+        <w:rPr>
+          <w:lang w:eastAsia="cs-CZ"/>
+        </w:rPr>
+        <w:t xml:space="preserve"> je specifický tím, že jednotlivé fáze „komunikují“</w:t>
+      </w:r>
+      <w:r>
+        <w:rPr>
+          <w:lang w:eastAsia="cs-CZ"/>
+        </w:rPr>
+        <w:t xml:space="preserve"> pouze mezi sebou. U Spiral</w:t>
+      </w:r>
+      <w:r>
+        <w:rPr>
+          <w:lang w:eastAsia="cs-CZ"/>
+        </w:rPr>
+        <w:t xml:space="preserve"> </w:t>
+      </w:r>
+      <w:r>
+        <w:rPr>
+          <w:lang w:eastAsia="cs-CZ"/>
+        </w:rPr>
+        <w:t>se jednotlivé fáze cyklicky opakují</w:t>
+      </w:r>
+      <w:r>
+        <w:rPr>
+          <w:lang w:eastAsia="cs-CZ"/>
+        </w:rPr>
+        <w:t xml:space="preserve"> a </w:t>
+      </w:r>
+      <w:r>
+        <w:rPr>
+          <w:lang w:eastAsia="cs-CZ"/>
+        </w:rPr>
+        <w:t xml:space="preserve">model </w:t>
+      </w:r>
+      <w:r>
+        <w:rPr>
+          <w:lang w:eastAsia="cs-CZ"/>
+        </w:rPr>
+        <w:t xml:space="preserve">Prototype je </w:t>
+      </w:r>
+      <w:r>
+        <w:rPr>
+          <w:lang w:eastAsia="cs-CZ"/>
+        </w:rPr>
+        <w:t>kombinací</w:t>
+      </w:r>
+      <w:r>
+        <w:rPr>
+          <w:lang w:eastAsia="cs-CZ"/>
+        </w:rPr>
+        <w:t xml:space="preserve"> modelů</w:t>
+      </w:r>
+      <w:r>
+        <w:rPr>
+          <w:lang w:eastAsia="cs-CZ"/>
+        </w:rPr>
+        <w:t xml:space="preserve"> Waterfall</w:t>
+      </w:r>
+      <w:r>
+        <w:rPr>
+          <w:lang w:eastAsia="cs-CZ"/>
+        </w:rPr>
+        <w:t xml:space="preserve"> a Spiral</w:t>
+      </w:r>
+      <w:r>
+        <w:rPr>
+          <w:lang w:eastAsia="cs-CZ"/>
+        </w:rPr>
+        <w:t xml:space="preserve">, u níž dochází k opakovaným změnám prototypu ještě před zahájením fáze implementace. </w:t>
+      </w:r>
+    </w:p>
+    <w:bookmarkEnd w:id="39"/>
+    <w:p>
+      <w:pPr>
+        <w:rPr>
+          <w:lang w:eastAsia="cs-CZ"/>
+        </w:rPr>
+      </w:pPr>
+      <w:r>
+        <w:rPr>
+          <w:lang w:eastAsia="cs-CZ"/>
+        </w:rPr>
+        <w:tab/>
+      </w:r>
+    </w:p>
+    <w:p>
+      <w:pPr>
+        <w:rPr>
+          <w:lang w:eastAsia="cs-CZ"/>
+        </w:rPr>
+      </w:pPr>
+    </w:p>
+    <w:p>
+      <w:pPr>
+        <w:rPr>
+          <w:lang w:eastAsia="cs-CZ"/>
+        </w:rPr>
+      </w:pPr>
+      <w:r>
+        <w:rPr>
+          <w:lang w:eastAsia="cs-CZ"/>
+        </w:rPr>
+        <w:t>Tenký vs tlustý klient</w:t>
+      </w:r>
+    </w:p>
+    <w:p>
+      <w:pPr>
+        <w:rPr>
+          <w:lang w:eastAsia="cs-CZ"/>
+        </w:rPr>
+      </w:pPr>
+      <w:r>
+        <w:rPr>
+          <w:lang w:eastAsia="cs-CZ"/>
+        </w:rPr>
+        <w:t>Webové aplikace</w:t>
+      </w:r>
+    </w:p>
+    <w:p>
+      <w:pPr>
+        <w:rPr>
+          <w:lang w:eastAsia="cs-CZ"/>
+        </w:rPr>
+      </w:pPr>
+      <w:r>
+        <w:rPr>
+          <w:lang w:eastAsia="cs-CZ"/>
+        </w:rPr>
+        <w:t>architektura – klient-server, enterprise třívrstvá</w:t>
+      </w:r>
+    </w:p>
+    <w:p>
+      <w:pPr>
+        <w:rPr>
+          <w:lang w:eastAsia="cs-CZ"/>
+        </w:rPr>
+      </w:pPr>
+      <w:r>
+        <w:rPr>
+          <w:lang w:eastAsia="cs-CZ"/>
+        </w:rPr>
+        <w:t>možnosti v jednotlivých vrstvách a jejich porovnání – java applety, php</w:t>
+      </w:r>
+    </w:p>
+    <w:p>
+      <w:r>
+        <w:br w:type="page"/>
+      </w:r>
+    </w:p>
+    <w:p>
+      <w:pPr>
+        <w:pStyle w:val="Heading2"/>
+      </w:pPr>
+      <w:bookmarkStart w:id="41" w:name="_Toc495953554"/>
+      <w:r>
+        <w:lastRenderedPageBreak/>
+        <w:t xml:space="preserve">Průzkum </w:t>
+      </w:r>
+      <w:r>
+        <w:t>organizace v divadlech</w:t>
+      </w:r>
+      <w:bookmarkEnd w:id="41"/>
+    </w:p>
+    <w:p>
+      <w:pPr>
+        <w:pStyle w:val="Heading3"/>
+        <w:numPr>
+          <w:ilvl w:val="0"/>
+          <w:numId w:val="0"/>
+        </w:numPr>
+      </w:pPr>
+      <w:bookmarkStart w:id="42" w:name="_Toc495094812"/>
+      <w:bookmarkStart w:id="43" w:name="_Toc495094941"/>
+      <w:r>
+        <w:t>Divadlo SEMAFOR</w:t>
+      </w:r>
+      <w:bookmarkEnd w:id="42"/>
+      <w:bookmarkEnd w:id="43"/>
+    </w:p>
+    <w:p>
+      <w:r>
+        <w:t>Divadlo SEMAFOR je středně velké divadlo umístěné v Praze v Dejvicích a proslavilo se hlavně díky Jiřímu Suchému a Jitce Molavcové, kteří spolupracují již od roku</w:t>
+      </w:r>
+      <w:r>
+        <w:rPr>
+          <w:rFonts w:ascii="Technika Book" w:hAnsi="Technika Book"/>
+        </w:rPr>
+        <w:t xml:space="preserve"> 1970</w:t>
+      </w:r>
+      <w:r>
+        <w:t xml:space="preserve">. Co se organizace týče, je divadlo rozdělené do více částí podle funkcí, které jednotliví zaměstnanci zastávají. Mezi tyto funkce patří herci, muzikanti, technici, osvětlovači, </w:t>
+      </w:r>
+      <w:r>
+        <w:t xml:space="preserve">zvukaři, </w:t>
+      </w:r>
+      <w:r>
+        <w:t>kostymérky</w:t>
+      </w:r>
+      <w:r>
+        <w:t xml:space="preserve">, uvaděčky, barmanky a kancelářská administrativa. </w:t>
+      </w:r>
+    </w:p>
+    <w:p>
+      <w:pPr>
+        <w:pStyle w:val="Heading4"/>
+        <w:numPr>
+          <w:ilvl w:val="0"/>
+          <w:numId w:val="0"/>
+        </w:numPr>
+      </w:pPr>
+      <w:r>
+        <w:t>Herci a muzikanti</w:t>
+      </w:r>
+    </w:p>
+    <w:p>
+      <w:r>
+        <w:t>Tyto dvě funkce se liší pouze v názvu, ale jsou téměř totožné, protože každý herec v divadle SEMAFOR je muzikant a každý muzikant je herec. Zároveň jsou to velmi podstatné funkce, od kterých se odvíjí určování tzv. fermanů, neboli rozpisů, na další měsíc. Tvorbu fermanů má na starost jedna osoba, která se s herci/muzikanty domlouvá přes e-mail</w:t>
+      </w:r>
+      <w:r>
+        <w:t>, kdy mohou a kdy naopak nemohou hrát. Na základě těchto informací sestaví rozpis na další měsíc, podle kterého si pak rozdělují směny i ostatní zaměstnanci.</w:t>
+      </w:r>
+    </w:p>
+    <w:p>
+      <w:pPr>
+        <w:pStyle w:val="Heading4"/>
+        <w:numPr>
+          <w:ilvl w:val="0"/>
+          <w:numId w:val="0"/>
+        </w:numPr>
+      </w:pPr>
+      <w:r>
+        <w:t>Technici, osvětlovači, zvukaři, barmanky a kostymérky</w:t>
+      </w:r>
+    </w:p>
+    <w:p>
+      <w:r>
+        <w:t xml:space="preserve">Každá z těchto částí má nejvýše </w:t>
+      </w:r>
+      <w:r>
+        <w:rPr>
+          <w:rFonts w:ascii="Technika Book" w:hAnsi="Technika Book"/>
+        </w:rPr>
+        <w:t>2</w:t>
+      </w:r>
+      <w:r>
+        <w:t xml:space="preserve"> až </w:t>
+      </w:r>
+      <w:r>
+        <w:rPr>
+          <w:rFonts w:ascii="Technika Book" w:hAnsi="Technika Book"/>
+        </w:rPr>
+        <w:t>4</w:t>
+      </w:r>
+      <w:r>
+        <w:t xml:space="preserve"> tzv. alternace, neboli zastoupení. Přičemž se v každé části domlouvají zaměstnanci mezi sebou</w:t>
+      </w:r>
+      <w:r>
+        <w:t xml:space="preserve"> a směny si rozdělí. To pak nahlásí v kanceláři, kde tyto informace zapíší do excel tabulek. </w:t>
+      </w:r>
+    </w:p>
+    <w:p>
+      <w:pPr>
+        <w:pStyle w:val="Heading4"/>
+        <w:numPr>
+          <w:ilvl w:val="0"/>
+          <w:numId w:val="0"/>
+        </w:numPr>
+      </w:pPr>
+      <w:r>
+        <w:t>Uvaděčky</w:t>
+      </w:r>
+    </w:p>
+    <w:p>
+      <w:r>
+        <w:t xml:space="preserve">Pricpip tvorby rozpisů uvaděček je těměř podobný jako výše zmíněný, liší se však v tom, že je zde kolem </w:t>
+      </w:r>
+      <w:r>
+        <w:rPr>
+          <w:rFonts w:ascii="Technika Book" w:hAnsi="Technika Book"/>
+        </w:rPr>
+        <w:t>16</w:t>
+      </w:r>
+      <w:r>
+        <w:t xml:space="preserve"> alternací a jedna hlavní uvaděčka. Ta dohlíží na to, aby byly všechny směny obsazené a aby uvaděčky na představení dorazily. Počet uvaděček na směnu se liší podle představení. Jednotlivé směny jsou variabilní, tj. se může stát, že si uvaděčky směny vymění i po zapsání do rozpisu.</w:t>
+      </w:r>
+    </w:p>
+    <w:p>
+      <w:pPr>
+        <w:pStyle w:val="Heading4"/>
+        <w:numPr>
+          <w:ilvl w:val="0"/>
+          <w:numId w:val="0"/>
+        </w:numPr>
+      </w:pPr>
+      <w:r>
+        <w:t>Kancelář</w:t>
+      </w:r>
+    </w:p>
+    <w:p>
+      <w:pPr>
+        <w:spacing w:after="240"/>
+        <w:contextualSpacing w:val="0"/>
+      </w:pPr>
+      <w:r>
+        <w:t>Lidé v kanceláři jsou v divadle i během dne</w:t>
+      </w:r>
+      <w:r>
+        <w:t xml:space="preserve"> a starají se o veškerou administrativu. Pokud si chtějí zjistit, kdo kdy má jakou směnu, musí informaci najít v excelovských tabulkách nebo se jít zeptat daného člověka.</w:t>
+      </w:r>
+    </w:p>
+    <w:p>
+      <w:pPr>
+        <w:spacing w:after="240"/>
+        <w:contextualSpacing w:val="0"/>
+      </w:pPr>
+      <w:r>
+        <w:t xml:space="preserve">Představení se pak dělí na </w:t>
+      </w:r>
+      <w:r>
+        <w:rPr>
+          <w:rFonts w:ascii="Technika Book" w:hAnsi="Technika Book"/>
+        </w:rPr>
+        <w:t>3</w:t>
+      </w:r>
+      <w:r>
+        <w:t xml:space="preserve"> druhy, kterými jsou regulární/standardní představení, zájezdy, což jsou semaforská představení, ale hraná v jiných divadlech, a dále pronájmy jiných divadel.</w:t>
+      </w:r>
+      <w:bookmarkStart w:id="44" w:name="_Toc495094814"/>
+      <w:bookmarkStart w:id="45" w:name="_Toc495094943"/>
+      <w:r>
+        <w:br w:type="page"/>
+      </w:r>
+    </w:p>
+    <w:p>
+      <w:pPr>
+        <w:pStyle w:val="Heading3"/>
+        <w:numPr>
+          <w:ilvl w:val="0"/>
+          <w:numId w:val="0"/>
+        </w:numPr>
+      </w:pPr>
+      <w:r>
+        <w:lastRenderedPageBreak/>
+        <w:t>Divadlo ABC a Rokoko</w:t>
+      </w:r>
+      <w:bookmarkEnd w:id="44"/>
+      <w:bookmarkEnd w:id="45"/>
+    </w:p>
+    <w:p>
+      <w:r>
+        <w:t xml:space="preserve">Divadlo ABC a Rokoko se řadí mezi činoherní divadla a od roku </w:t>
+      </w:r>
+      <w:r>
+        <w:rPr>
+          <w:rFonts w:ascii="Technika Book" w:hAnsi="Technika Book"/>
+        </w:rPr>
+        <w:t>2005</w:t>
+      </w:r>
+      <w:r>
+        <w:t xml:space="preserve"> působí jako společný subjekt s jedním souborem herců působícím na dvou scénách. </w:t>
+      </w:r>
+      <w:r>
+        <w:t>Každodenní chod divadla</w:t>
+      </w:r>
+      <w:r>
+        <w:t xml:space="preserve"> zajiš</w:t>
+      </w:r>
+      <w:r>
+        <w:t xml:space="preserve">ťují tajemníci a režiséři, kteří organizují herce v době zkoušení nových představení. </w:t>
+      </w:r>
+      <w:r>
+        <w:t xml:space="preserve">Nová představení </w:t>
+      </w:r>
+      <w:r>
+        <w:t>se zkouší vždy</w:t>
+      </w:r>
+      <w:r>
+        <w:t xml:space="preserve"> čtyřikrát</w:t>
+      </w:r>
+      <w:r>
+        <w:t xml:space="preserve"> do roka na premiéry v listopadu, březnu a červnu. </w:t>
+      </w:r>
+    </w:p>
+    <w:p>
+      <w:pPr>
+        <w:ind w:firstLine="567"/>
+      </w:pPr>
+      <w:r>
+        <w:t xml:space="preserve">Fermany se dělí na měsíční, týdenní a denní. Přičemž měsíční musí být souboru rozeslán </w:t>
+      </w:r>
+      <w:r>
+        <w:rPr>
+          <w:rFonts w:ascii="Technika Book" w:hAnsi="Technika Book"/>
+        </w:rPr>
+        <w:t>2</w:t>
+      </w:r>
+      <w:r>
+        <w:t xml:space="preserve"> měsíce předem, nejpozději do </w:t>
+      </w:r>
+      <w:r>
+        <w:rPr>
+          <w:rFonts w:ascii="Technika Book" w:hAnsi="Technika Book"/>
+        </w:rPr>
+        <w:t>15</w:t>
+      </w:r>
+      <w:r>
+        <w:t xml:space="preserve">. dne měsíce, například do </w:t>
+      </w:r>
+      <w:r>
+        <w:rPr>
+          <w:rFonts w:ascii="Technika Book" w:hAnsi="Technika Book"/>
+        </w:rPr>
+        <w:t>15.11.</w:t>
+      </w:r>
+      <w:r>
+        <w:t xml:space="preserve"> musí být zaslán ferman na leden.</w:t>
+      </w:r>
+      <w:r>
+        <w:t xml:space="preserve"> </w:t>
+      </w:r>
+      <w:r>
+        <w:t xml:space="preserve">Týdenní je pak posílán vždy ve čtvrtek do </w:t>
+      </w:r>
+      <w:r>
+        <w:rPr>
+          <w:rFonts w:ascii="Technika Book" w:hAnsi="Technika Book"/>
+        </w:rPr>
+        <w:t>14:00</w:t>
+      </w:r>
+      <w:r>
+        <w:t xml:space="preserve"> a denní do </w:t>
+      </w:r>
+      <w:r>
+        <w:rPr>
+          <w:rFonts w:ascii="Technika Book" w:hAnsi="Technika Book"/>
+        </w:rPr>
+        <w:t>12:00</w:t>
+      </w:r>
+      <w:r>
+        <w:t xml:space="preserve"> předch</w:t>
+      </w:r>
+      <w:r>
+        <w:t>ázejícího</w:t>
+      </w:r>
+      <w:r>
+        <w:t xml:space="preserve"> dne.</w:t>
+      </w:r>
+      <w:r>
+        <w:t xml:space="preserve"> Do fermanů se zapisují jak jednotlivá představení, která se ten den hrají, tak i například zájezdová představení, pronájmy, zkoušky na nová představení, tiskové konference, veřejná vystoupení, focení, apod. </w:t>
+      </w:r>
+    </w:p>
+    <w:p>
+      <w:pPr>
+        <w:ind w:firstLine="567"/>
+      </w:pPr>
+      <w:r>
+        <w:t>S herci všechny záležitosti vyřizuje tajemník, který na základě domluvy s herci sestaví fermany. Ty pak rozešle ostatním zaměstnancům</w:t>
+      </w:r>
+      <w:r>
+        <w:t xml:space="preserve"> e-mailem</w:t>
+      </w:r>
+      <w:r>
+        <w:t xml:space="preserve"> v podobě excelovské tabulky</w:t>
+      </w:r>
+      <w:r>
+        <w:t>. Všichni zaměstnanci, jako uvaděči, kostymérky, maskérky, zvukaři, osvětlovači nebo technici mají každý své oddělení a vedoucího, který s nimi domlouvá směny.</w:t>
+      </w:r>
+    </w:p>
+    <w:p>
+      <w:pPr>
+        <w:pStyle w:val="Heading4"/>
+        <w:numPr>
+          <w:ilvl w:val="0"/>
+          <w:numId w:val="0"/>
+        </w:numPr>
+      </w:pPr>
+      <w:r>
+        <w:t>Herci</w:t>
+      </w:r>
+    </w:p>
+    <w:p>
+      <w:r>
+        <w:t>Herecké obsazení se dělí na</w:t>
+      </w:r>
+      <w:r>
+        <w:rPr>
+          <w:rFonts w:ascii="Technika Book" w:hAnsi="Technika Book"/>
+        </w:rPr>
+        <w:t xml:space="preserve"> 3</w:t>
+      </w:r>
+      <w:r>
+        <w:t xml:space="preserve"> skupiny podle závazku vůči divadlům:</w:t>
+      </w:r>
+    </w:p>
+    <w:p>
+      <w:pPr>
+        <w:pStyle w:val="ListParagraph"/>
+        <w:numPr>
+          <w:ilvl w:val="0"/>
+          <w:numId w:val="24"/>
+        </w:numPr>
+      </w:pPr>
+      <w:r>
+        <w:t xml:space="preserve">Herci, kteří mají </w:t>
+      </w:r>
+      <w:r>
+        <w:rPr>
+          <w:b/>
+        </w:rPr>
+        <w:t>stálé</w:t>
+      </w:r>
+      <w:r>
+        <w:rPr>
+          <w:b/>
+        </w:rPr>
+        <w:t xml:space="preserve"> angažmá</w:t>
+      </w:r>
+      <w:r>
+        <w:rPr>
+          <w:b/>
+        </w:rPr>
+        <w:t xml:space="preserve"> – </w:t>
+      </w:r>
+      <w:r>
+        <w:t>Ti musí být vždycky k dispozici a přispůsobit se rozpisům. Také nemohou hostovat v ostatních divadlech</w:t>
+      </w:r>
+      <w:r>
+        <w:t>.</w:t>
+      </w:r>
+    </w:p>
+    <w:p>
+      <w:pPr>
+        <w:pStyle w:val="ListParagraph"/>
+        <w:numPr>
+          <w:ilvl w:val="0"/>
+          <w:numId w:val="24"/>
+        </w:numPr>
+      </w:pPr>
+      <w:r>
+        <w:t>Herci</w:t>
+      </w:r>
+      <w:r>
+        <w:t xml:space="preserve"> </w:t>
+      </w:r>
+      <w:r>
+        <w:rPr>
+          <w:b/>
+        </w:rPr>
+        <w:t>s prioritou</w:t>
+      </w:r>
+      <w:r>
+        <w:t xml:space="preserve"> </w:t>
+      </w:r>
+      <w:r>
+        <w:t>–</w:t>
+      </w:r>
+      <w:r>
+        <w:t xml:space="preserve"> </w:t>
+      </w:r>
+      <w:r>
+        <w:t>Také se musí přizpůsobovat rozpisům, ale na rozdíl od herců z </w:t>
+      </w:r>
+      <w:r>
+        <w:rPr>
+          <w:rFonts w:ascii="Technika Book" w:hAnsi="Technika Book"/>
+        </w:rPr>
+        <w:t>1</w:t>
+      </w:r>
+      <w:r>
+        <w:t>. skupiny mohou hostovat i v jiných divadlech. Divadlo ABC a Rokoko však mají přednost před ostatními divadly, která se musí domluvit s tajemnicí, zda mohou herci v jiných divadlech hrát.</w:t>
+      </w:r>
+    </w:p>
+    <w:p>
+      <w:pPr>
+        <w:pStyle w:val="ListParagraph"/>
+        <w:numPr>
+          <w:ilvl w:val="0"/>
+          <w:numId w:val="24"/>
+        </w:numPr>
+      </w:pPr>
+      <w:r>
+        <w:rPr>
+          <w:b/>
+        </w:rPr>
+        <w:t>Hosté</w:t>
+      </w:r>
+      <w:r>
+        <w:t xml:space="preserve"> – Co se tvorby rozpisů týče, jsou hosté ti nejdůležitější a domlouvají se jako první. Na základě toho, kdy mohou a kdy naopak nemo</w:t>
+      </w:r>
+      <w:r>
+        <w:t>hou se totiž určují termíny představení, kterým se pak ostatní zaměstnanci musí přizpůsobit.</w:t>
+      </w:r>
+    </w:p>
+    <w:p>
+      <w:r>
+        <w:t xml:space="preserve">Herci vždy </w:t>
+      </w:r>
+      <w:r>
+        <w:rPr>
+          <w:rFonts w:ascii="Technika Book" w:hAnsi="Technika Book"/>
+        </w:rPr>
+        <w:t>14</w:t>
+      </w:r>
+      <w:r>
+        <w:t xml:space="preserve"> dní před premiérou nesmí hostovat v jiných divadlech a musí chodit na zkoušky. Ty se dělí na hlavní zkoušky, generální zkoušky, technické svícené zkoušky a kostýmové zkoušky. </w:t>
+      </w:r>
+    </w:p>
+    <w:p>
+      <w:pPr>
+        <w:pStyle w:val="Heading4"/>
+        <w:numPr>
+          <w:ilvl w:val="0"/>
+          <w:numId w:val="0"/>
+        </w:numPr>
+      </w:pPr>
+      <w:r>
+        <w:t>Režisér</w:t>
+      </w:r>
+    </w:p>
+    <w:p>
+      <w:r>
+        <w:t xml:space="preserve">Režisér určuje termíny zkoušek, kterým se všichni zaměstnanci musí přizpůsobit. </w:t>
+      </w:r>
+    </w:p>
+    <w:p>
+      <w:pPr>
+        <w:pStyle w:val="Heading4"/>
+        <w:numPr>
+          <w:ilvl w:val="0"/>
+          <w:numId w:val="0"/>
+        </w:numPr>
+      </w:pPr>
+      <w:r>
+        <w:t>Tajemník</w:t>
+      </w:r>
+    </w:p>
+    <w:p>
+      <w:r>
+        <w:t>Přes tajemníka jde veškerá domluva, která se týká tvorby fermanů. Domlouvá se se všemi jak ohledně termínů zkoušek, které mu předá režisér, tak i s hosty, kteří mu náhlásí te</w:t>
+      </w:r>
+      <w:r>
+        <w:t>rmíny, kdy nemohou hrát. Při tvorbě fermanů musí brát také v potaz, že má přednost divadlo ABC, které má větší kapacitu sálu.</w:t>
+      </w:r>
+    </w:p>
+    <w:p>
+      <w:pPr>
+        <w:pStyle w:val="Heading4"/>
+        <w:numPr>
+          <w:ilvl w:val="0"/>
+          <w:numId w:val="0"/>
+        </w:numPr>
+      </w:pPr>
+      <w:r>
+        <w:lastRenderedPageBreak/>
+        <w:t>Uvaděči</w:t>
+      </w:r>
+    </w:p>
+    <w:p>
+      <w:r>
+        <w:t>Domluva uvaděčů se v obou divadlech liší. V divadle Rokoko se směny domlouvají na měsíc dopředu a v divadle ABC vždy na týden dopředu přes Google dokument.</w:t>
+      </w:r>
+    </w:p>
+    <w:p>
+      <w:pPr>
+        <w:pStyle w:val="Heading3"/>
+        <w:numPr>
+          <w:ilvl w:val="0"/>
+          <w:numId w:val="0"/>
+        </w:numPr>
+      </w:pPr>
+      <w:bookmarkStart w:id="46" w:name="_Toc495094813"/>
+      <w:bookmarkStart w:id="47" w:name="_Toc495094942"/>
+      <w:r>
+        <w:t>Divadlo Comica Economica</w:t>
+      </w:r>
+      <w:bookmarkEnd w:id="46"/>
+      <w:bookmarkEnd w:id="47"/>
+    </w:p>
+    <w:p>
+      <w:r>
+        <w:t xml:space="preserve">Divadlo Comica Economica je amatérské divadlo, které založil vysokoškolský pedagog Doc. RNDr. Bohumír Štědroň v roce </w:t>
+      </w:r>
+      <w:r>
+        <w:rPr>
+          <w:rFonts w:ascii="Technika Book" w:hAnsi="Technika Book"/>
+        </w:rPr>
+        <w:t>2010</w:t>
+      </w:r>
+      <w:r>
+        <w:t>. Divadlo má vlastního organizátora a PR. Je složené převážně ze studentů a dobrovolníků, kteří se scházejí každý týden v učebně, a</w:t>
+      </w:r>
+      <w:r>
+        <w:t>by zkoušeli na nová představení.</w:t>
+      </w:r>
+      <w:r>
+        <w:t xml:space="preserve"> Představení hrají dvakrát až třikrát do roka </w:t>
+      </w:r>
+      <w:r>
+        <w:t>v jiných divadlech nebo na školách. Domluva mezi členy spolku probíhá přes e-mail. Rozpisy a aktuální alternace a herecké obsazení či aktuální představení nejsou nikde uvedeny.</w:t>
+      </w:r>
+    </w:p>
+    <w:p>
+      <w:pPr>
+        <w:pStyle w:val="Heading2"/>
+      </w:pPr>
+      <w:bookmarkStart w:id="48" w:name="_Toc495953555"/>
+      <w:r>
+        <w:t>Průzkum existujících systémů</w:t>
+      </w:r>
+      <w:bookmarkEnd w:id="48"/>
+    </w:p>
+    <w:p>
+      <w:pPr>
+        <w:pStyle w:val="Heading3"/>
+        <w:numPr>
+          <w:ilvl w:val="0"/>
+          <w:numId w:val="0"/>
+        </w:numPr>
+        <w:rPr>
+          <w:sz w:val="28"/>
+          <w:szCs w:val="28"/>
+        </w:rPr>
+      </w:pPr>
+      <w:r>
+        <w:rPr>
+          <w:sz w:val="28"/>
+          <w:szCs w:val="28"/>
+        </w:rPr>
+        <w:t>Theatron</w:t>
+      </w:r>
+    </w:p>
+    <w:p>
+      <w:pPr>
+        <w:pStyle w:val="Heading3"/>
+        <w:numPr>
+          <w:ilvl w:val="0"/>
+          <w:numId w:val="0"/>
+        </w:numPr>
+        <w:ind w:left="720" w:hanging="720"/>
+        <w:rPr>
           <w:sz w:val="28"/>
           <w:szCs w:val="28"/>
         </w:rPr>
@@ -4928,8 +6273,6 @@
       <w:r>
         <w:t>slouží také jako „nástěnka“ pro zveřejňování nejnovějších informací týkajících se studia</w:t>
       </w:r>
-      <w:bookmarkStart w:id="48" w:name="_GoBack"/>
-      <w:bookmarkEnd w:id="48"/>
       <w:r>
         <w:t xml:space="preserve">. </w:t>
       </w:r>
@@ -7046,19 +8389,22 @@
         </w:rPr>
       </w:pPr>
       <w:r>
-        <w:t>Případ užití (angl. use case</w:t>
-      </w:r>
-      <w:r>
-        <w:t xml:space="preserve">, </w:t>
-      </w:r>
-      <w:r>
-        <w:t>zkráceně</w:t>
-      </w:r>
-      <w:r>
-        <w:t xml:space="preserve"> UC</w:t>
-      </w:r>
-      <w:r>
-        <w:t xml:space="preserve">) </w:t>
+        <w:t>Případ užití</w:t>
+      </w:r>
+      <w:r>
+        <w:t xml:space="preserve"> </w:t>
+      </w:r>
+      <w:r>
+        <w:rPr>
+          <w:lang w:val="en-US"/>
+        </w:rPr>
+        <w:t xml:space="preserve">(angl. use case, </w:t>
+      </w:r>
+      <w:r>
+        <w:t>zkráceně UC)</w:t>
+      </w:r>
+      <w:r>
+        <w:t xml:space="preserve"> </w:t>
       </w:r>
       <w:r>
         <w:t>popisuje chování systému</w:t>
@@ -7067,7 +8413,13 @@
         <w:t xml:space="preserve"> z pohledu uživatele</w:t>
       </w:r>
       <w:r>
-        <w:t xml:space="preserve"> za různých situací ve formě reakcí systému na požadavky jednoho z uživatelů systému, nazývaného primární aktér. Tento aktér vyvolává v</w:t>
+        <w:t xml:space="preserve"> za různých situací ve formě reakcí systému na</w:t>
+      </w:r>
+      <w:r>
+        <w:t xml:space="preserve"> funkční</w:t>
+      </w:r>
+      <w:r>
+        <w:t xml:space="preserve"> požadavky jednoho z uživatelů systému, nazývaného primární aktér. Tento aktér vyvolává v</w:t>
       </w:r>
       <w:r>
         <w:t> </w:t>
@@ -8234,18 +9586,21 @@
         <w:contextualSpacing w:val="0"/>
       </w:pPr>
       <w:bookmarkStart w:id="68" w:name="Software_modeling_and_design"/>
+      <w:r>
+        <w:t>[</w:t>
+      </w:r>
+      <w:r>
+        <w:rPr>
+          <w:rFonts w:ascii="Technika" w:hAnsi="Technika"/>
+        </w:rPr>
+        <w:t>1</w:t>
+      </w:r>
+      <w:r>
+        <w:t>]</w:t>
+      </w:r>
       <w:bookmarkEnd w:id="68"/>
       <w:r>
-        <w:t>[</w:t>
-      </w:r>
-      <w:r>
-        <w:rPr>
-          <w:rFonts w:ascii="Technika" w:hAnsi="Technika"/>
-        </w:rPr>
-        <w:t>1</w:t>
-      </w:r>
-      <w:r>
-        <w:t xml:space="preserve">] GOMAA, Hassan. </w:t>
+        <w:t xml:space="preserve"> GOMAA, Hassan. </w:t>
       </w:r>
       <w:r>
         <w:rPr>
@@ -8495,6 +9850,188 @@
         <w:t>. Brno: Computer Press, 2005. ISBN 80-251-0721-3.</w:t>
       </w:r>
     </w:p>
+    <w:p>
+      <w:pPr>
+        <w:spacing w:after="240"/>
+        <w:contextualSpacing w:val="0"/>
+        <w:jc w:val="left"/>
+        <w:rPr>
+          <w:rStyle w:val="Hyperlink"/>
+        </w:rPr>
+      </w:pPr>
+      <w:bookmarkStart w:id="73" w:name="komarek_uml"/>
+      <w:r>
+        <w:rPr>
+          <w:lang w:val="en-US"/>
+        </w:rPr>
+        <w:t>[</w:t>
+      </w:r>
+      <w:r>
+        <w:rPr>
+          <w:rFonts w:ascii="Technika" w:hAnsi="Technika"/>
+          <w:lang w:val="en-US"/>
+        </w:rPr>
+        <w:t>6</w:t>
+      </w:r>
+      <w:r>
+        <w:rPr>
+          <w:lang w:val="en-US"/>
+        </w:rPr>
+        <w:t>]</w:t>
+      </w:r>
+      <w:bookmarkEnd w:id="73"/>
+      <w:r>
+        <w:rPr>
+          <w:lang w:val="en-US"/>
+        </w:rPr>
+        <w:t xml:space="preserve"> </w:t>
+      </w:r>
+      <w:r>
+        <w:t xml:space="preserve">KOMÁREK, Martin. </w:t>
+      </w:r>
+      <w:r>
+        <w:rPr>
+          <w:rStyle w:val="Emphasis"/>
+        </w:rPr>
+        <w:t>Jazyk UML, stavové diagramy, úvod do případů užití</w:t>
+      </w:r>
+      <w:r>
+        <w:t xml:space="preserve"> [přednáška]. Praha, ČVUT Fakulta elektrotechnická, březen 2016. In: </w:t>
+      </w:r>
+      <w:r>
+        <w:rPr>
+          <w:rStyle w:val="Emphasis"/>
+        </w:rPr>
+        <w:t>moodle.fel.cvut.cz</w:t>
+      </w:r>
+      <w:r>
+        <w:t xml:space="preserve"> [online]. [</w:t>
+      </w:r>
+      <w:r>
+        <w:t xml:space="preserve">Cit. </w:t>
+      </w:r>
+      <w:r>
+        <w:t xml:space="preserve">18.10.2017]. Přednáška dostupná z: </w:t>
+      </w:r>
+      <w:hyperlink r:id="rId24" w:history="1">
+        <w:r>
+          <w:rPr>
+            <w:rStyle w:val="Hyperlink"/>
+          </w:rPr>
+          <w:t>https://moodle.fel.cvut.cz/pluginfile.php/42563/mod_resource/content/1/P%C5%99edn%C3%A1%C5%A1ka6_Stavy_A_uvodDo_UC.pdf</w:t>
+        </w:r>
+      </w:hyperlink>
+    </w:p>
+    <w:p>
+      <w:pPr>
+        <w:spacing w:after="240"/>
+        <w:contextualSpacing w:val="0"/>
+        <w:jc w:val="left"/>
+        <w:rPr>
+          <w:rStyle w:val="Hyperlink"/>
+        </w:rPr>
+      </w:pPr>
+      <w:bookmarkStart w:id="74" w:name="sebek_architektury"/>
+      <w:r>
+        <w:t>[</w:t>
+      </w:r>
+      <w:r>
+        <w:rPr>
+          <w:rFonts w:ascii="Technika" w:hAnsi="Technika"/>
+        </w:rPr>
+        <w:t>7</w:t>
+      </w:r>
+      <w:r>
+        <w:t>]</w:t>
+      </w:r>
+      <w:bookmarkEnd w:id="74"/>
+      <w:r>
+        <w:t xml:space="preserve"> ŠEBEK, Jiří. </w:t>
+      </w:r>
+      <w:r>
+        <w:rPr>
+          <w:rStyle w:val="Emphasis"/>
+        </w:rPr>
+        <w:t>Architektury</w:t>
+      </w:r>
+      <w:r>
+        <w:t xml:space="preserve"> [přednáška]. Praha, ČVUT Fakulta elektrotechnická, 2016. In: </w:t>
+      </w:r>
+      <w:r>
+        <w:rPr>
+          <w:rStyle w:val="Emphasis"/>
+        </w:rPr>
+        <w:t>cw.fel.cvut.cz</w:t>
+      </w:r>
+      <w:r>
+        <w:t xml:space="preserve"> [online]. [</w:t>
+      </w:r>
+      <w:r>
+        <w:t xml:space="preserve">Cit. </w:t>
+      </w:r>
+      <w:r>
+        <w:t xml:space="preserve">11.11.2017]. Přednáška dostupná z: </w:t>
+      </w:r>
+      <w:hyperlink r:id="rId25" w:history="1">
+        <w:r>
+          <w:rPr>
+            <w:rStyle w:val="Hyperlink"/>
+          </w:rPr>
+          <w:t>https://cw.fel.cvut.cz/wiki/_media/courses/b6b36nss/prednasky/architektury.pdf</w:t>
+        </w:r>
+      </w:hyperlink>
+    </w:p>
+    <w:p>
+      <w:pPr>
+        <w:spacing w:after="240"/>
+        <w:contextualSpacing w:val="0"/>
+        <w:jc w:val="left"/>
+        <w:rPr>
+          <w:rStyle w:val="Hyperlink"/>
+        </w:rPr>
+      </w:pPr>
+      <w:bookmarkStart w:id="75" w:name="web_design"/>
+      <w:r>
+        <w:t>[</w:t>
+      </w:r>
+      <w:r>
+        <w:rPr>
+          <w:rFonts w:ascii="Technika" w:hAnsi="Technika"/>
+        </w:rPr>
+        <w:t>8</w:t>
+      </w:r>
+      <w:r>
+        <w:t>]</w:t>
+      </w:r>
+      <w:bookmarkEnd w:id="75"/>
+      <w:r>
+        <w:t xml:space="preserve"> </w:t>
+      </w:r>
+      <w:r>
+        <w:rPr>
+          <w:i/>
+        </w:rPr>
+        <w:t xml:space="preserve">Návrh uživatelského rozhraní </w:t>
+      </w:r>
+      <w:r>
+        <w:t xml:space="preserve">[online]. [Cit. 15.11.2017]. Dostupné z: </w:t>
+      </w:r>
+      <w:r>
+        <w:rPr>
+          <w:rStyle w:val="Hyperlink"/>
+        </w:rPr>
+        <w:t>http://gml.vse.cz/data/oppa-webdesign/ui.html</w:t>
+      </w:r>
+    </w:p>
+    <w:p>
+      <w:pPr>
+        <w:spacing w:after="240"/>
+        <w:contextualSpacing w:val="0"/>
+        <w:rPr>
+          <w:lang w:val="en-US"/>
+        </w:rPr>
+      </w:pPr>
+    </w:p>
     <w:p/>
     <w:p/>
     <w:p/>
@@ -8504,7 +10041,7 @@
       </w:pPr>
     </w:p>
     <w:sectPr>
-      <w:headerReference w:type="first" r:id="rId24"/>
+      <w:headerReference w:type="first" r:id="rId26"/>
       <w:pgSz w:w="11906" w:h="16838"/>
       <w:pgMar w:top="1417" w:right="1417" w:bottom="1417" w:left="1417" w:header="708" w:footer="737" w:gutter="0"/>
       <w:cols w:space="708"/>
@@ -8587,7 +10124,7 @@
             <w:rFonts w:ascii="Technika Book" w:hAnsi="Technika Book"/>
             <w:noProof/>
           </w:rPr>
-          <w:t>18</w:t>
+          <w:t>4</w:t>
         </w:r>
         <w:r>
           <w:rPr>
@@ -8735,7 +10272,7 @@
             <w:rFonts w:ascii="Technika Book" w:hAnsi="Technika Book"/>
             <w:noProof/>
           </w:rPr>
-          <w:t>19</w:t>
+          <w:t>5</w:t>
         </w:r>
         <w:r>
           <w:rPr>
@@ -8889,7 +10426,7 @@
             <w:rFonts w:ascii="Technika Book" w:hAnsi="Technika Book"/>
             <w:noProof/>
           </w:rPr>
-          <w:t>20</w:t>
+          <w:t>13</w:t>
         </w:r>
         <w:r>
           <w:rPr>
@@ -9145,7 +10682,7 @@
         <w:rFonts w:ascii="Technika Book" w:hAnsi="Technika Book"/>
         <w:noProof/>
       </w:rPr>
-      <w:t>2</w:t>
+      <w:t>1</w:t>
     </w:r>
     <w:r>
       <w:rPr>
@@ -9182,7 +10719,7 @@
         <w:rFonts w:ascii="Technika Book" w:hAnsi="Technika Book"/>
         <w:noProof/>
       </w:rPr>
-      <w:t>Návrh systému</w:t>
+      <w:t>Analýza řešení</w:t>
     </w:r>
     <w:r>
       <w:rPr>
@@ -9241,7 +10778,7 @@
         <w:rFonts w:ascii="Technika Book" w:hAnsi="Technika Book"/>
         <w:noProof/>
       </w:rPr>
-      <w:t>2</w:t>
+      <w:t>1</w:t>
     </w:r>
     <w:r>
       <w:rPr>
@@ -9278,7 +10815,7 @@
         <w:rFonts w:ascii="Technika Book" w:hAnsi="Technika Book"/>
         <w:noProof/>
       </w:rPr>
-      <w:t>Návrh systému</w:t>
+      <w:t>Analýza řešení</w:t>
     </w:r>
     <w:r>
       <w:rPr>
@@ -9345,7 +10882,7 @@
         <w:sz w:val="52"/>
         <w:szCs w:val="52"/>
       </w:rPr>
-      <w:t>3</w:t>
+      <w:t>2</w:t>
     </w:r>
     <w:r>
       <w:rPr>
@@ -9380,6 +10917,119 @@
 <file path=word/numbering.xml><?xml version="1.0" encoding="utf-8"?>
 <w:numbering xmlns:wpc="http://schemas.microsoft.com/office/word/2010/wordprocessingCanvas" xmlns:cx="http://schemas.microsoft.com/office/drawing/2014/chartex" xmlns:cx1="http://schemas.microsoft.com/office/drawing/2015/9/8/chartex" xmlns:cx2="http://schemas.microsoft.com/office/drawing/2015/10/21/chartex" xmlns:cx3="http://schemas.microsoft.com/office/drawing/2016/5/9/chartex" xmlns:cx4="http://schemas.microsoft.com/office/drawing/2016/5/10/chartex" xmlns:cx5="http://schemas.microsoft.com/office/drawing/2016/5/11/chartex" xmlns:cx6="http://schemas.microsoft.com/office/drawing/2016/5/12/chartex" xmlns:cx7="http://schemas.microsoft.com/office/drawing/2016/5/13/chartex" xmlns:cx8="http://schemas.microsoft.com/office/drawing/2016/5/14/chartex" xmlns:mc="http://schemas.openxmlformats.org/markup-compatibility/2006" xmlns:aink="http://schemas.microsoft.com/office/drawing/2016/ink" xmlns:am3d="http://schemas.microsoft.com/office/drawing/2017/model3d" xmlns:o="urn:schemas-microsoft-com:office:office" xmlns:r="http://schemas.openxmlformats.org/officeDocument/2006/relationships" xmlns:m="http://schemas.openxmlformats.org/officeDocument/2006/math" xmlns:v="urn:schemas-microsoft-com:vml" xmlns:wp14="http://schemas.microsoft.com/office/word/2010/wordprocessingDrawing" xmlns:wp="http://schemas.openxmlformats.org/drawingml/2006/wordprocessingDrawing" xmlns:w10="urn:schemas-microsoft-com:office:word" xmlns:w="http://schemas.openxmlformats.org/wordprocessingml/2006/main" xmlns:w14="http://schemas.microsoft.com/office/word/2010/wordml" xmlns:w15="http://schemas.microsoft.com/office/word/2012/wordml" xmlns:w16se="http://schemas.microsoft.com/office/word/2015/wordml/symex" xmlns:wpg="http://schemas.microsoft.com/office/word/2010/wordprocessingGroup" xmlns:wpi="http://schemas.microsoft.com/office/word/2010/wordprocessingInk" xmlns:wne="http://schemas.microsoft.com/office/word/2006/wordml" xmlns:wps="http://schemas.microsoft.com/office/word/2010/wordprocessingShape" mc:Ignorable="w14 w15 w16se wp14">
   <w:abstractNum w:abstractNumId="0" w15:restartNumberingAfterBreak="0">
+    <w:nsid w:val="02C15E59"/>
+    <w:multiLevelType w:val="hybridMultilevel"/>
+    <w:tmpl w:val="6B5638BA"/>
+    <w:lvl w:ilvl="0" w:tplc="04050001">
+      <w:start w:val="1"/>
+      <w:numFmt w:val="bullet"/>
+      <w:lvlText w:val=""/>
+      <w:lvlJc w:val="left"/>
+      <w:pPr>
+        <w:ind w:left="720" w:hanging="360"/>
+      </w:pPr>
+      <w:rPr>
+        <w:rFonts w:ascii="Symbol" w:hAnsi="Symbol" w:hint="default"/>
+      </w:rPr>
+    </w:lvl>
+    <w:lvl w:ilvl="1" w:tplc="04050003" w:tentative="1">
+      <w:start w:val="1"/>
+      <w:numFmt w:val="bullet"/>
+      <w:lvlText w:val="o"/>
+      <w:lvlJc w:val="left"/>
+      <w:pPr>
+        <w:ind w:left="1440" w:hanging="360"/>
+      </w:pPr>
+      <w:rPr>
+        <w:rFonts w:ascii="Courier New" w:hAnsi="Courier New" w:cs="Courier New" w:hint="default"/>
+      </w:rPr>
+    </w:lvl>
+    <w:lvl w:ilvl="2" w:tplc="04050005" w:tentative="1">
+      <w:start w:val="1"/>
+      <w:numFmt w:val="bullet"/>
+      <w:lvlText w:val=""/>
+      <w:lvlJc w:val="left"/>
+      <w:pPr>
+        <w:ind w:left="2160" w:hanging="360"/>
+      </w:pPr>
+      <w:rPr>
+        <w:rFonts w:ascii="Wingdings" w:hAnsi="Wingdings" w:hint="default"/>
+      </w:rPr>
+    </w:lvl>
+    <w:lvl w:ilvl="3" w:tplc="04050001" w:tentative="1">
+      <w:start w:val="1"/>
+      <w:numFmt w:val="bullet"/>
+      <w:lvlText w:val=""/>
+      <w:lvlJc w:val="left"/>
+      <w:pPr>
+        <w:ind w:left="2880" w:hanging="360"/>
+      </w:pPr>
+      <w:rPr>
+        <w:rFonts w:ascii="Symbol" w:hAnsi="Symbol" w:hint="default"/>
+      </w:rPr>
+    </w:lvl>
+    <w:lvl w:ilvl="4" w:tplc="04050003" w:tentative="1">
+      <w:start w:val="1"/>
+      <w:numFmt w:val="bullet"/>
+      <w:lvlText w:val="o"/>
+      <w:lvlJc w:val="left"/>
+      <w:pPr>
+        <w:ind w:left="3600" w:hanging="360"/>
+      </w:pPr>
+      <w:rPr>
+        <w:rFonts w:ascii="Courier New" w:hAnsi="Courier New" w:cs="Courier New" w:hint="default"/>
+      </w:rPr>
+    </w:lvl>
+    <w:lvl w:ilvl="5" w:tplc="04050005" w:tentative="1">
+      <w:start w:val="1"/>
+      <w:numFmt w:val="bullet"/>
+      <w:lvlText w:val=""/>
+      <w:lvlJc w:val="left"/>
+      <w:pPr>
+        <w:ind w:left="4320" w:hanging="360"/>
+      </w:pPr>
+      <w:rPr>
+        <w:rFonts w:ascii="Wingdings" w:hAnsi="Wingdings" w:hint="default"/>
+      </w:rPr>
+    </w:lvl>
+    <w:lvl w:ilvl="6" w:tplc="04050001" w:tentative="1">
+      <w:start w:val="1"/>
+      <w:numFmt w:val="bullet"/>
+      <w:lvlText w:val=""/>
+      <w:lvlJc w:val="left"/>
+      <w:pPr>
+        <w:ind w:left="5040" w:hanging="360"/>
+      </w:pPr>
+      <w:rPr>
+        <w:rFonts w:ascii="Symbol" w:hAnsi="Symbol" w:hint="default"/>
+      </w:rPr>
+    </w:lvl>
+    <w:lvl w:ilvl="7" w:tplc="04050003" w:tentative="1">
+      <w:start w:val="1"/>
+      <w:numFmt w:val="bullet"/>
+      <w:lvlText w:val="o"/>
+      <w:lvlJc w:val="left"/>
+      <w:pPr>
+        <w:ind w:left="5760" w:hanging="360"/>
+      </w:pPr>
+      <w:rPr>
+        <w:rFonts w:ascii="Courier New" w:hAnsi="Courier New" w:cs="Courier New" w:hint="default"/>
+      </w:rPr>
+    </w:lvl>
+    <w:lvl w:ilvl="8" w:tplc="04050005" w:tentative="1">
+      <w:start w:val="1"/>
+      <w:numFmt w:val="bullet"/>
+      <w:lvlText w:val=""/>
+      <w:lvlJc w:val="left"/>
+      <w:pPr>
+        <w:ind w:left="6480" w:hanging="360"/>
+      </w:pPr>
+      <w:rPr>
+        <w:rFonts w:ascii="Wingdings" w:hAnsi="Wingdings" w:hint="default"/>
+      </w:rPr>
+    </w:lvl>
+  </w:abstractNum>
+  <w:abstractNum w:abstractNumId="1" w15:restartNumberingAfterBreak="0">
     <w:nsid w:val="047071F7"/>
     <w:multiLevelType w:val="hybridMultilevel"/>
     <w:tmpl w:val="9CF27062"/>
@@ -9492,7 +11142,7 @@
       </w:rPr>
     </w:lvl>
   </w:abstractNum>
-  <w:abstractNum w:abstractNumId="1" w15:restartNumberingAfterBreak="0">
+  <w:abstractNum w:abstractNumId="2" w15:restartNumberingAfterBreak="0">
     <w:nsid w:val="0ABC6D42"/>
     <w:multiLevelType w:val="hybridMultilevel"/>
     <w:tmpl w:val="66B0EB8C"/>
@@ -9581,7 +11231,7 @@
       </w:pPr>
     </w:lvl>
   </w:abstractNum>
-  <w:abstractNum w:abstractNumId="2" w15:restartNumberingAfterBreak="0">
+  <w:abstractNum w:abstractNumId="3" w15:restartNumberingAfterBreak="0">
     <w:nsid w:val="0C013602"/>
     <w:multiLevelType w:val="hybridMultilevel"/>
     <w:tmpl w:val="740A0B48"/>
@@ -9695,7 +11345,7 @@
       </w:rPr>
     </w:lvl>
   </w:abstractNum>
-  <w:abstractNum w:abstractNumId="3" w15:restartNumberingAfterBreak="0">
+  <w:abstractNum w:abstractNumId="4" w15:restartNumberingAfterBreak="0">
     <w:nsid w:val="0E421E23"/>
     <w:multiLevelType w:val="hybridMultilevel"/>
     <w:tmpl w:val="D6DAE29A"/>
@@ -9781,7 +11431,7 @@
       </w:pPr>
     </w:lvl>
   </w:abstractNum>
-  <w:abstractNum w:abstractNumId="4" w15:restartNumberingAfterBreak="0">
+  <w:abstractNum w:abstractNumId="5" w15:restartNumberingAfterBreak="0">
     <w:nsid w:val="0ED52D99"/>
     <w:multiLevelType w:val="hybridMultilevel"/>
     <w:tmpl w:val="068C79CC"/>
@@ -9867,7 +11517,7 @@
       </w:pPr>
     </w:lvl>
   </w:abstractNum>
-  <w:abstractNum w:abstractNumId="5" w15:restartNumberingAfterBreak="0">
+  <w:abstractNum w:abstractNumId="6" w15:restartNumberingAfterBreak="0">
     <w:nsid w:val="158D6F26"/>
     <w:multiLevelType w:val="hybridMultilevel"/>
     <w:tmpl w:val="93CA5118"/>
@@ -9981,7 +11631,7 @@
       </w:rPr>
     </w:lvl>
   </w:abstractNum>
-  <w:abstractNum w:abstractNumId="6" w15:restartNumberingAfterBreak="0">
+  <w:abstractNum w:abstractNumId="7" w15:restartNumberingAfterBreak="0">
     <w:nsid w:val="1BE6728B"/>
     <w:multiLevelType w:val="hybridMultilevel"/>
     <w:tmpl w:val="0330801A"/>
@@ -10094,7 +11744,120 @@
       </w:rPr>
     </w:lvl>
   </w:abstractNum>
-  <w:abstractNum w:abstractNumId="7" w15:restartNumberingAfterBreak="0">
+  <w:abstractNum w:abstractNumId="8" w15:restartNumberingAfterBreak="0">
+    <w:nsid w:val="1D492F18"/>
+    <w:multiLevelType w:val="hybridMultilevel"/>
+    <w:tmpl w:val="E2D4701A"/>
+    <w:lvl w:ilvl="0" w:tplc="04050001">
+      <w:start w:val="1"/>
+      <w:numFmt w:val="bullet"/>
+      <w:lvlText w:val=""/>
+      <w:lvlJc w:val="left"/>
+      <w:pPr>
+        <w:ind w:left="720" w:hanging="360"/>
+      </w:pPr>
+      <w:rPr>
+        <w:rFonts w:ascii="Symbol" w:hAnsi="Symbol" w:hint="default"/>
+      </w:rPr>
+    </w:lvl>
+    <w:lvl w:ilvl="1" w:tplc="04050003" w:tentative="1">
+      <w:start w:val="1"/>
+      <w:numFmt w:val="bullet"/>
+      <w:lvlText w:val="o"/>
+      <w:lvlJc w:val="left"/>
+      <w:pPr>
+        <w:ind w:left="1440" w:hanging="360"/>
+      </w:pPr>
+      <w:rPr>
+        <w:rFonts w:ascii="Courier New" w:hAnsi="Courier New" w:cs="Courier New" w:hint="default"/>
+      </w:rPr>
+    </w:lvl>
+    <w:lvl w:ilvl="2" w:tplc="04050005" w:tentative="1">
+      <w:start w:val="1"/>
+      <w:numFmt w:val="bullet"/>
+      <w:lvlText w:val=""/>
+      <w:lvlJc w:val="left"/>
+      <w:pPr>
+        <w:ind w:left="2160" w:hanging="360"/>
+      </w:pPr>
+      <w:rPr>
+        <w:rFonts w:ascii="Wingdings" w:hAnsi="Wingdings" w:hint="default"/>
+      </w:rPr>
+    </w:lvl>
+    <w:lvl w:ilvl="3" w:tplc="04050001" w:tentative="1">
+      <w:start w:val="1"/>
+      <w:numFmt w:val="bullet"/>
+      <w:lvlText w:val=""/>
+      <w:lvlJc w:val="left"/>
+      <w:pPr>
+        <w:ind w:left="2880" w:hanging="360"/>
+      </w:pPr>
+      <w:rPr>
+        <w:rFonts w:ascii="Symbol" w:hAnsi="Symbol" w:hint="default"/>
+      </w:rPr>
+    </w:lvl>
+    <w:lvl w:ilvl="4" w:tplc="04050003" w:tentative="1">
+      <w:start w:val="1"/>
+      <w:numFmt w:val="bullet"/>
+      <w:lvlText w:val="o"/>
+      <w:lvlJc w:val="left"/>
+      <w:pPr>
+        <w:ind w:left="3600" w:hanging="360"/>
+      </w:pPr>
+      <w:rPr>
+        <w:rFonts w:ascii="Courier New" w:hAnsi="Courier New" w:cs="Courier New" w:hint="default"/>
+      </w:rPr>
+    </w:lvl>
+    <w:lvl w:ilvl="5" w:tplc="04050005" w:tentative="1">
+      <w:start w:val="1"/>
+      <w:numFmt w:val="bullet"/>
+      <w:lvlText w:val=""/>
+      <w:lvlJc w:val="left"/>
+      <w:pPr>
+        <w:ind w:left="4320" w:hanging="360"/>
+      </w:pPr>
+      <w:rPr>
+        <w:rFonts w:ascii="Wingdings" w:hAnsi="Wingdings" w:hint="default"/>
+      </w:rPr>
+    </w:lvl>
+    <w:lvl w:ilvl="6" w:tplc="04050001" w:tentative="1">
+      <w:start w:val="1"/>
+      <w:numFmt w:val="bullet"/>
+      <w:lvlText w:val=""/>
+      <w:lvlJc w:val="left"/>
+      <w:pPr>
+        <w:ind w:left="5040" w:hanging="360"/>
+      </w:pPr>
+      <w:rPr>
+        <w:rFonts w:ascii="Symbol" w:hAnsi="Symbol" w:hint="default"/>
+      </w:rPr>
+    </w:lvl>
+    <w:lvl w:ilvl="7" w:tplc="04050003" w:tentative="1">
+      <w:start w:val="1"/>
+      <w:numFmt w:val="bullet"/>
+      <w:lvlText w:val="o"/>
+      <w:lvlJc w:val="left"/>
+      <w:pPr>
+        <w:ind w:left="5760" w:hanging="360"/>
+      </w:pPr>
+      <w:rPr>
+        <w:rFonts w:ascii="Courier New" w:hAnsi="Courier New" w:cs="Courier New" w:hint="default"/>
+      </w:rPr>
+    </w:lvl>
+    <w:lvl w:ilvl="8" w:tplc="04050005" w:tentative="1">
+      <w:start w:val="1"/>
+      <w:numFmt w:val="bullet"/>
+      <w:lvlText w:val=""/>
+      <w:lvlJc w:val="left"/>
+      <w:pPr>
+        <w:ind w:left="6480" w:hanging="360"/>
+      </w:pPr>
+      <w:rPr>
+        <w:rFonts w:ascii="Wingdings" w:hAnsi="Wingdings" w:hint="default"/>
+      </w:rPr>
+    </w:lvl>
+  </w:abstractNum>
+  <w:abstractNum w:abstractNumId="9" w15:restartNumberingAfterBreak="0">
     <w:nsid w:val="21D0555F"/>
     <w:multiLevelType w:val="hybridMultilevel"/>
     <w:tmpl w:val="D2FEFCA8"/>
@@ -10180,7 +11943,7 @@
       </w:pPr>
     </w:lvl>
   </w:abstractNum>
-  <w:abstractNum w:abstractNumId="8" w15:restartNumberingAfterBreak="0">
+  <w:abstractNum w:abstractNumId="10" w15:restartNumberingAfterBreak="0">
     <w:nsid w:val="2A8A202D"/>
     <w:multiLevelType w:val="multilevel"/>
     <w:tmpl w:val="7B501AF2"/>
@@ -10302,7 +12065,7 @@
       </w:rPr>
     </w:lvl>
   </w:abstractNum>
-  <w:abstractNum w:abstractNumId="9" w15:restartNumberingAfterBreak="0">
+  <w:abstractNum w:abstractNumId="11" w15:restartNumberingAfterBreak="0">
     <w:nsid w:val="2C8245EF"/>
     <w:multiLevelType w:val="hybridMultilevel"/>
     <w:tmpl w:val="50D42C3E"/>
@@ -10415,7 +12178,7 @@
       </w:rPr>
     </w:lvl>
   </w:abstractNum>
-  <w:abstractNum w:abstractNumId="10" w15:restartNumberingAfterBreak="0">
+  <w:abstractNum w:abstractNumId="12" w15:restartNumberingAfterBreak="0">
     <w:nsid w:val="2E897882"/>
     <w:multiLevelType w:val="hybridMultilevel"/>
     <w:tmpl w:val="CDEC6FB0"/>
@@ -10528,7 +12291,7 @@
       </w:rPr>
     </w:lvl>
   </w:abstractNum>
-  <w:abstractNum w:abstractNumId="11" w15:restartNumberingAfterBreak="0">
+  <w:abstractNum w:abstractNumId="13" w15:restartNumberingAfterBreak="0">
     <w:nsid w:val="2EB93B00"/>
     <w:multiLevelType w:val="hybridMultilevel"/>
     <w:tmpl w:val="AB961858"/>
@@ -10645,7 +12408,7 @@
       </w:rPr>
     </w:lvl>
   </w:abstractNum>
-  <w:abstractNum w:abstractNumId="12" w15:restartNumberingAfterBreak="0">
+  <w:abstractNum w:abstractNumId="14" w15:restartNumberingAfterBreak="0">
     <w:nsid w:val="30AF56F7"/>
     <w:multiLevelType w:val="hybridMultilevel"/>
     <w:tmpl w:val="2A72E5C4"/>
@@ -10758,7 +12521,7 @@
       </w:rPr>
     </w:lvl>
   </w:abstractNum>
-  <w:abstractNum w:abstractNumId="13" w15:restartNumberingAfterBreak="0">
+  <w:abstractNum w:abstractNumId="15" w15:restartNumberingAfterBreak="0">
     <w:nsid w:val="30B37747"/>
     <w:multiLevelType w:val="hybridMultilevel"/>
     <w:tmpl w:val="4CFEFBEC"/>
@@ -10871,7 +12634,7 @@
       </w:rPr>
     </w:lvl>
   </w:abstractNum>
-  <w:abstractNum w:abstractNumId="14" w15:restartNumberingAfterBreak="0">
+  <w:abstractNum w:abstractNumId="16" w15:restartNumberingAfterBreak="0">
     <w:nsid w:val="37ED39B0"/>
     <w:multiLevelType w:val="hybridMultilevel"/>
     <w:tmpl w:val="C0260A08"/>
@@ -10984,7 +12747,7 @@
       </w:rPr>
     </w:lvl>
   </w:abstractNum>
-  <w:abstractNum w:abstractNumId="15" w15:restartNumberingAfterBreak="0">
+  <w:abstractNum w:abstractNumId="17" w15:restartNumberingAfterBreak="0">
     <w:nsid w:val="3AD12823"/>
     <w:multiLevelType w:val="hybridMultilevel"/>
     <w:tmpl w:val="98208EFC"/>
@@ -11097,7 +12860,7 @@
       </w:rPr>
     </w:lvl>
   </w:abstractNum>
-  <w:abstractNum w:abstractNumId="16" w15:restartNumberingAfterBreak="0">
+  <w:abstractNum w:abstractNumId="18" w15:restartNumberingAfterBreak="0">
     <w:nsid w:val="441807EF"/>
     <w:multiLevelType w:val="hybridMultilevel"/>
     <w:tmpl w:val="24C04BB2"/>
@@ -11211,7 +12974,7 @@
       </w:rPr>
     </w:lvl>
   </w:abstractNum>
-  <w:abstractNum w:abstractNumId="17" w15:restartNumberingAfterBreak="0">
+  <w:abstractNum w:abstractNumId="19" w15:restartNumberingAfterBreak="0">
     <w:nsid w:val="483567F7"/>
     <w:multiLevelType w:val="hybridMultilevel"/>
     <w:tmpl w:val="8C2CFF5A"/>
@@ -11324,7 +13087,7 @@
       </w:rPr>
     </w:lvl>
   </w:abstractNum>
-  <w:abstractNum w:abstractNumId="18" w15:restartNumberingAfterBreak="0">
+  <w:abstractNum w:abstractNumId="20" w15:restartNumberingAfterBreak="0">
     <w:nsid w:val="499949D2"/>
     <w:multiLevelType w:val="hybridMultilevel"/>
     <w:tmpl w:val="639E1A42"/>
@@ -11437,7 +13200,7 @@
       </w:rPr>
     </w:lvl>
   </w:abstractNum>
-  <w:abstractNum w:abstractNumId="19" w15:restartNumberingAfterBreak="0">
+  <w:abstractNum w:abstractNumId="21" w15:restartNumberingAfterBreak="0">
     <w:nsid w:val="5217151A"/>
     <w:multiLevelType w:val="hybridMultilevel"/>
     <w:tmpl w:val="1988BB68"/>
@@ -11550,7 +13313,7 @@
       </w:rPr>
     </w:lvl>
   </w:abstractNum>
-  <w:abstractNum w:abstractNumId="20" w15:restartNumberingAfterBreak="0">
+  <w:abstractNum w:abstractNumId="22" w15:restartNumberingAfterBreak="0">
     <w:nsid w:val="5447003E"/>
     <w:multiLevelType w:val="hybridMultilevel"/>
     <w:tmpl w:val="CB6A5724"/>
@@ -11663,7 +13426,120 @@
       </w:rPr>
     </w:lvl>
   </w:abstractNum>
-  <w:abstractNum w:abstractNumId="21" w15:restartNumberingAfterBreak="0">
+  <w:abstractNum w:abstractNumId="23" w15:restartNumberingAfterBreak="0">
+    <w:nsid w:val="546D102F"/>
+    <w:multiLevelType w:val="hybridMultilevel"/>
+    <w:tmpl w:val="41EA1594"/>
+    <w:lvl w:ilvl="0" w:tplc="04050001">
+      <w:start w:val="1"/>
+      <w:numFmt w:val="bullet"/>
+      <w:lvlText w:val=""/>
+      <w:lvlJc w:val="left"/>
+      <w:pPr>
+        <w:ind w:left="1287" w:hanging="360"/>
+      </w:pPr>
+      <w:rPr>
+        <w:rFonts w:ascii="Symbol" w:hAnsi="Symbol" w:hint="default"/>
+      </w:rPr>
+    </w:lvl>
+    <w:lvl w:ilvl="1" w:tplc="04050003" w:tentative="1">
+      <w:start w:val="1"/>
+      <w:numFmt w:val="bullet"/>
+      <w:lvlText w:val="o"/>
+      <w:lvlJc w:val="left"/>
+      <w:pPr>
+        <w:ind w:left="2007" w:hanging="360"/>
+      </w:pPr>
+      <w:rPr>
+        <w:rFonts w:ascii="Courier New" w:hAnsi="Courier New" w:cs="Courier New" w:hint="default"/>
+      </w:rPr>
+    </w:lvl>
+    <w:lvl w:ilvl="2" w:tplc="04050005" w:tentative="1">
+      <w:start w:val="1"/>
+      <w:numFmt w:val="bullet"/>
+      <w:lvlText w:val=""/>
+      <w:lvlJc w:val="left"/>
+      <w:pPr>
+        <w:ind w:left="2727" w:hanging="360"/>
+      </w:pPr>
+      <w:rPr>
+        <w:rFonts w:ascii="Wingdings" w:hAnsi="Wingdings" w:hint="default"/>
+      </w:rPr>
+    </w:lvl>
+    <w:lvl w:ilvl="3" w:tplc="04050001" w:tentative="1">
+      <w:start w:val="1"/>
+      <w:numFmt w:val="bullet"/>
+      <w:lvlText w:val=""/>
+      <w:lvlJc w:val="left"/>
+      <w:pPr>
+        <w:ind w:left="3447" w:hanging="360"/>
+      </w:pPr>
+      <w:rPr>
+        <w:rFonts w:ascii="Symbol" w:hAnsi="Symbol" w:hint="default"/>
+      </w:rPr>
+    </w:lvl>
+    <w:lvl w:ilvl="4" w:tplc="04050003" w:tentative="1">
+      <w:start w:val="1"/>
+      <w:numFmt w:val="bullet"/>
+      <w:lvlText w:val="o"/>
+      <w:lvlJc w:val="left"/>
+      <w:pPr>
+        <w:ind w:left="4167" w:hanging="360"/>
+      </w:pPr>
+      <w:rPr>
+        <w:rFonts w:ascii="Courier New" w:hAnsi="Courier New" w:cs="Courier New" w:hint="default"/>
+      </w:rPr>
+    </w:lvl>
+    <w:lvl w:ilvl="5" w:tplc="04050005" w:tentative="1">
+      <w:start w:val="1"/>
+      <w:numFmt w:val="bullet"/>
+      <w:lvlText w:val=""/>
+      <w:lvlJc w:val="left"/>
+      <w:pPr>
+        <w:ind w:left="4887" w:hanging="360"/>
+      </w:pPr>
+      <w:rPr>
+        <w:rFonts w:ascii="Wingdings" w:hAnsi="Wingdings" w:hint="default"/>
+      </w:rPr>
+    </w:lvl>
+    <w:lvl w:ilvl="6" w:tplc="04050001" w:tentative="1">
+      <w:start w:val="1"/>
+      <w:numFmt w:val="bullet"/>
+      <w:lvlText w:val=""/>
+      <w:lvlJc w:val="left"/>
+      <w:pPr>
+        <w:ind w:left="5607" w:hanging="360"/>
+      </w:pPr>
+      <w:rPr>
+        <w:rFonts w:ascii="Symbol" w:hAnsi="Symbol" w:hint="default"/>
+      </w:rPr>
+    </w:lvl>
+    <w:lvl w:ilvl="7" w:tplc="04050003" w:tentative="1">
+      <w:start w:val="1"/>
+      <w:numFmt w:val="bullet"/>
+      <w:lvlText w:val="o"/>
+      <w:lvlJc w:val="left"/>
+      <w:pPr>
+        <w:ind w:left="6327" w:hanging="360"/>
+      </w:pPr>
+      <w:rPr>
+        <w:rFonts w:ascii="Courier New" w:hAnsi="Courier New" w:cs="Courier New" w:hint="default"/>
+      </w:rPr>
+    </w:lvl>
+    <w:lvl w:ilvl="8" w:tplc="04050005" w:tentative="1">
+      <w:start w:val="1"/>
+      <w:numFmt w:val="bullet"/>
+      <w:lvlText w:val=""/>
+      <w:lvlJc w:val="left"/>
+      <w:pPr>
+        <w:ind w:left="7047" w:hanging="360"/>
+      </w:pPr>
+      <w:rPr>
+        <w:rFonts w:ascii="Wingdings" w:hAnsi="Wingdings" w:hint="default"/>
+      </w:rPr>
+    </w:lvl>
+  </w:abstractNum>
+  <w:abstractNum w:abstractNumId="24" w15:restartNumberingAfterBreak="0">
     <w:nsid w:val="68624670"/>
     <w:multiLevelType w:val="multilevel"/>
     <w:tmpl w:val="6B8A18CA"/>
@@ -11776,7 +13652,7 @@
       </w:rPr>
     </w:lvl>
   </w:abstractNum>
-  <w:abstractNum w:abstractNumId="22" w15:restartNumberingAfterBreak="0">
+  <w:abstractNum w:abstractNumId="25" w15:restartNumberingAfterBreak="0">
     <w:nsid w:val="6A7678ED"/>
     <w:multiLevelType w:val="hybridMultilevel"/>
     <w:tmpl w:val="1D26A640"/>
@@ -11889,7 +13765,120 @@
       </w:rPr>
     </w:lvl>
   </w:abstractNum>
-  <w:abstractNum w:abstractNumId="23" w15:restartNumberingAfterBreak="0">
+  <w:abstractNum w:abstractNumId="26" w15:restartNumberingAfterBreak="0">
+    <w:nsid w:val="796566A6"/>
+    <w:multiLevelType w:val="hybridMultilevel"/>
+    <w:tmpl w:val="554CA7EE"/>
+    <w:lvl w:ilvl="0" w:tplc="04050001">
+      <w:start w:val="1"/>
+      <w:numFmt w:val="bullet"/>
+      <w:lvlText w:val=""/>
+      <w:lvlJc w:val="left"/>
+      <w:pPr>
+        <w:ind w:left="720" w:hanging="360"/>
+      </w:pPr>
+      <w:rPr>
+        <w:rFonts w:ascii="Symbol" w:hAnsi="Symbol" w:hint="default"/>
+      </w:rPr>
+    </w:lvl>
+    <w:lvl w:ilvl="1" w:tplc="04050003" w:tentative="1">
+      <w:start w:val="1"/>
+      <w:numFmt w:val="bullet"/>
+      <w:lvlText w:val="o"/>
+      <w:lvlJc w:val="left"/>
+      <w:pPr>
+        <w:ind w:left="1440" w:hanging="360"/>
+      </w:pPr>
+      <w:rPr>
+        <w:rFonts w:ascii="Courier New" w:hAnsi="Courier New" w:cs="Courier New" w:hint="default"/>
+      </w:rPr>
+    </w:lvl>
+    <w:lvl w:ilvl="2" w:tplc="04050005" w:tentative="1">
+      <w:start w:val="1"/>
+      <w:numFmt w:val="bullet"/>
+      <w:lvlText w:val=""/>
+      <w:lvlJc w:val="left"/>
+      <w:pPr>
+        <w:ind w:left="2160" w:hanging="360"/>
+      </w:pPr>
+      <w:rPr>
+        <w:rFonts w:ascii="Wingdings" w:hAnsi="Wingdings" w:hint="default"/>
+      </w:rPr>
+    </w:lvl>
+    <w:lvl w:ilvl="3" w:tplc="04050001" w:tentative="1">
+      <w:start w:val="1"/>
+      <w:numFmt w:val="bullet"/>
+      <w:lvlText w:val=""/>
+      <w:lvlJc w:val="left"/>
+      <w:pPr>
+        <w:ind w:left="2880" w:hanging="360"/>
+      </w:pPr>
+      <w:rPr>
+        <w:rFonts w:ascii="Symbol" w:hAnsi="Symbol" w:hint="default"/>
+      </w:rPr>
+    </w:lvl>
+    <w:lvl w:ilvl="4" w:tplc="04050003" w:tentative="1">
+      <w:start w:val="1"/>
+      <w:numFmt w:val="bullet"/>
+      <w:lvlText w:val="o"/>
+      <w:lvlJc w:val="left"/>
+      <w:pPr>
+        <w:ind w:left="3600" w:hanging="360"/>
+      </w:pPr>
+      <w:rPr>
+        <w:rFonts w:ascii="Courier New" w:hAnsi="Courier New" w:cs="Courier New" w:hint="default"/>
+      </w:rPr>
+    </w:lvl>
+    <w:lvl w:ilvl="5" w:tplc="04050005" w:tentative="1">
+      <w:start w:val="1"/>
+      <w:numFmt w:val="bullet"/>
+      <w:lvlText w:val=""/>
+      <w:lvlJc w:val="left"/>
+      <w:pPr>
+        <w:ind w:left="4320" w:hanging="360"/>
+      </w:pPr>
+      <w:rPr>
+        <w:rFonts w:ascii="Wingdings" w:hAnsi="Wingdings" w:hint="default"/>
+      </w:rPr>
+    </w:lvl>
+    <w:lvl w:ilvl="6" w:tplc="04050001" w:tentative="1">
+      <w:start w:val="1"/>
+      <w:numFmt w:val="bullet"/>
+      <w:lvlText w:val=""/>
+      <w:lvlJc w:val="left"/>
+      <w:pPr>
+        <w:ind w:left="5040" w:hanging="360"/>
+      </w:pPr>
+      <w:rPr>
+        <w:rFonts w:ascii="Symbol" w:hAnsi="Symbol" w:hint="default"/>
+      </w:rPr>
+    </w:lvl>
+    <w:lvl w:ilvl="7" w:tplc="04050003" w:tentative="1">
+      <w:start w:val="1"/>
+      <w:numFmt w:val="bullet"/>
+      <w:lvlText w:val="o"/>
+      <w:lvlJc w:val="left"/>
+      <w:pPr>
+        <w:ind w:left="5760" w:hanging="360"/>
+      </w:pPr>
+      <w:rPr>
+        <w:rFonts w:ascii="Courier New" w:hAnsi="Courier New" w:cs="Courier New" w:hint="default"/>
+      </w:rPr>
+    </w:lvl>
+    <w:lvl w:ilvl="8" w:tplc="04050005" w:tentative="1">
+      <w:start w:val="1"/>
+      <w:numFmt w:val="bullet"/>
+      <w:lvlText w:val=""/>
+      <w:lvlJc w:val="left"/>
+      <w:pPr>
+        <w:ind w:left="6480" w:hanging="360"/>
+      </w:pPr>
+      <w:rPr>
+        <w:rFonts w:ascii="Wingdings" w:hAnsi="Wingdings" w:hint="default"/>
+      </w:rPr>
+    </w:lvl>
+  </w:abstractNum>
+  <w:abstractNum w:abstractNumId="27" w15:restartNumberingAfterBreak="0">
     <w:nsid w:val="7F890377"/>
     <w:multiLevelType w:val="hybridMultilevel"/>
     <w:tmpl w:val="25EE5D7C"/>
@@ -12003,10 +13992,10 @@
     </w:lvl>
   </w:abstractNum>
   <w:num w:numId="1">
-    <w:abstractNumId w:val="8"/>
+    <w:abstractNumId w:val="10"/>
   </w:num>
   <w:num w:numId="2">
-    <w:abstractNumId w:val="8"/>
+    <w:abstractNumId w:val="10"/>
     <w:lvlOverride w:ilvl="0">
       <w:startOverride w:val="1"/>
     </w:lvlOverride>
@@ -12036,13 +14025,13 @@
     </w:lvlOverride>
   </w:num>
   <w:num w:numId="3">
-    <w:abstractNumId w:val="21"/>
+    <w:abstractNumId w:val="24"/>
   </w:num>
   <w:num w:numId="4">
-    <w:abstractNumId w:val="8"/>
+    <w:abstractNumId w:val="10"/>
   </w:num>
   <w:num w:numId="5">
-    <w:abstractNumId w:val="8"/>
+    <w:abstractNumId w:val="10"/>
     <w:lvlOverride w:ilvl="0">
       <w:startOverride w:val="1"/>
     </w:lvlOverride>
@@ -12072,70 +14061,82 @@
     </w:lvlOverride>
   </w:num>
   <w:num w:numId="6">
+    <w:abstractNumId w:val="16"/>
+  </w:num>
+  <w:num w:numId="7">
+    <w:abstractNumId w:val="9"/>
+  </w:num>
+  <w:num w:numId="8">
+    <w:abstractNumId w:val="15"/>
+  </w:num>
+  <w:num w:numId="9">
+    <w:abstractNumId w:val="5"/>
+  </w:num>
+  <w:num w:numId="10">
+    <w:abstractNumId w:val="6"/>
+  </w:num>
+  <w:num w:numId="11">
+    <w:abstractNumId w:val="3"/>
+  </w:num>
+  <w:num w:numId="12">
+    <w:abstractNumId w:val="13"/>
+  </w:num>
+  <w:num w:numId="13">
+    <w:abstractNumId w:val="18"/>
+  </w:num>
+  <w:num w:numId="14">
+    <w:abstractNumId w:val="17"/>
+  </w:num>
+  <w:num w:numId="15">
+    <w:abstractNumId w:val="22"/>
+  </w:num>
+  <w:num w:numId="16">
+    <w:abstractNumId w:val="27"/>
+  </w:num>
+  <w:num w:numId="17">
     <w:abstractNumId w:val="14"/>
   </w:num>
-  <w:num w:numId="7">
+  <w:num w:numId="18">
+    <w:abstractNumId w:val="1"/>
+  </w:num>
+  <w:num w:numId="19">
+    <w:abstractNumId w:val="20"/>
+  </w:num>
+  <w:num w:numId="20">
     <w:abstractNumId w:val="7"/>
   </w:num>
-  <w:num w:numId="8">
-    <w:abstractNumId w:val="13"/>
+  <w:num w:numId="21">
+    <w:abstractNumId w:val="11"/>
   </w:num>
-  <w:num w:numId="9">
+  <w:num w:numId="22">
     <w:abstractNumId w:val="4"/>
   </w:num>
-  <w:num w:numId="10">
-    <w:abstractNumId w:val="5"/>
+  <w:num w:numId="23">
+    <w:abstractNumId w:val="21"/>
   </w:num>
-  <w:num w:numId="11">
+  <w:num w:numId="24">
     <w:abstractNumId w:val="2"/>
   </w:num>
-  <w:num w:numId="12">
-    <w:abstractNumId w:val="11"/>
+  <w:num w:numId="25">
+    <w:abstractNumId w:val="25"/>
   </w:num>
-  <w:num w:numId="13">
-    <w:abstractNumId w:val="16"/>
+  <w:num w:numId="26">
+    <w:abstractNumId w:val="12"/>
   </w:num>
-  <w:num w:numId="14">
-    <w:abstractNumId w:val="15"/>
+  <w:num w:numId="27">
+    <w:abstractNumId w:val="19"/>
   </w:num>
-  <w:num w:numId="15">
-    <w:abstractNumId w:val="20"/>
-  </w:num>
-  <w:num w:numId="16">
+  <w:num w:numId="28">
     <w:abstractNumId w:val="23"/>
   </w:num>
-  <w:num w:numId="17">
-    <w:abstractNumId w:val="12"/>
-  </w:num>
-  <w:num w:numId="18">
+  <w:num w:numId="29">
     <w:abstractNumId w:val="0"/>
   </w:num>
-  <w:num w:numId="19">
-    <w:abstractNumId w:val="18"/>
+  <w:num w:numId="30">
+    <w:abstractNumId w:val="26"/>
   </w:num>
-  <w:num w:numId="20">
-    <w:abstractNumId w:val="6"/>
-  </w:num>
-  <w:num w:numId="21">
-    <w:abstractNumId w:val="9"/>
-  </w:num>
-  <w:num w:numId="22">
-    <w:abstractNumId w:val="3"/>
-  </w:num>
-  <w:num w:numId="23">
-    <w:abstractNumId w:val="19"/>
-  </w:num>
-  <w:num w:numId="24">
-    <w:abstractNumId w:val="1"/>
-  </w:num>
-  <w:num w:numId="25">
-    <w:abstractNumId w:val="22"/>
-  </w:num>
-  <w:num w:numId="26">
-    <w:abstractNumId w:val="10"/>
-  </w:num>
-  <w:num w:numId="27">
-    <w:abstractNumId w:val="17"/>
+  <w:num w:numId="31">
+    <w:abstractNumId w:val="8"/>
   </w:num>
 </w:numbering>
 </file>
@@ -12778,7 +14779,6 @@
   <w:style w:type="character" w:default="1" w:styleId="DefaultParagraphFont">
     <w:name w:val="Default Paragraph Font"/>
     <w:uiPriority w:val="1"/>
-    <w:semiHidden/>
     <w:unhideWhenUsed/>
   </w:style>
   <w:style w:type="table" w:default="1" w:styleId="TableNormal">
@@ -13360,6 +15360,24 @@
       <w:iCs/>
     </w:rPr>
   </w:style>
+  <w:style w:type="paragraph" w:styleId="NormalWeb">
+    <w:name w:val="Normal (Web)"/>
+    <w:basedOn w:val="Normal"/>
+    <w:uiPriority w:val="99"/>
+    <w:semiHidden/>
+    <w:unhideWhenUsed/>
+    <w:rsid w:val="003A7D81"/>
+    <w:pPr>
+      <w:spacing w:before="100" w:beforeAutospacing="1" w:after="100" w:afterAutospacing="1" w:line="240" w:lineRule="auto"/>
+      <w:contextualSpacing w:val="0"/>
+      <w:jc w:val="left"/>
+    </w:pPr>
+    <w:rPr>
+      <w:rFonts w:ascii="Times New Roman" w:eastAsia="Times New Roman" w:hAnsi="Times New Roman" w:cs="Times New Roman"/>
+      <w:szCs w:val="24"/>
+      <w:lang w:eastAsia="cs-CZ"/>
+    </w:rPr>
+  </w:style>
 </w:styles>
 </file>
 
@@ -13629,7 +15647,7 @@
 </file>
 
 <file path=customXml/itemProps1.xml><?xml version="1.0" encoding="utf-8"?>
-<ds:datastoreItem xmlns:ds="http://schemas.openxmlformats.org/officeDocument/2006/customXml" ds:itemID="{1E200BFB-A063-46EB-8AE6-B88E5FAE9C74}">
+<ds:datastoreItem xmlns:ds="http://schemas.openxmlformats.org/officeDocument/2006/customXml" ds:itemID="{AB7E87FA-09D9-4635-A413-E53AB0FEE662}">
   <ds:schemaRefs>
     <ds:schemaRef ds:uri="http://schemas.openxmlformats.org/officeDocument/2006/bibliography"/>
   </ds:schemaRefs>

</xml_diff>